<commit_message>
Vision Doc with template
</commit_message>
<xml_diff>
--- a/Appli/Méthodologie/Etapes/Analyse/Vision Doc/Vision Doc.docx
+++ b/Appli/Méthodologie/Etapes/Analyse/Vision Doc/Vision Doc.docx
@@ -4,138 +4,271 @@
   <w:body>
     <w:p>
       <w:pPr>
-        <w:rPr>
-          <w:rFonts w:ascii="Arial" w:hAnsi="Arial" w:cs="Arial"/>
-          <w:color w:val="000000" w:themeColor="text1"/>
-        </w:rPr>
-      </w:pPr>
-    </w:p>
-    <w:p>
-      <w:pPr>
-        <w:rPr>
-          <w:rFonts w:ascii="Arial" w:hAnsi="Arial" w:cs="Arial"/>
-          <w:color w:val="000000" w:themeColor="text1"/>
-        </w:rPr>
-      </w:pPr>
-    </w:p>
-    <w:p>
-      <w:pPr>
-        <w:rPr>
-          <w:rFonts w:ascii="Arial" w:hAnsi="Arial" w:cs="Arial"/>
-          <w:color w:val="000000" w:themeColor="text1"/>
-        </w:rPr>
-      </w:pPr>
-    </w:p>
-    <w:p>
-      <w:pPr>
-        <w:rPr>
-          <w:rFonts w:ascii="Arial" w:hAnsi="Arial" w:cs="Arial"/>
-          <w:color w:val="000000" w:themeColor="text1"/>
-        </w:rPr>
-      </w:pPr>
-    </w:p>
-    <w:p>
-      <w:pPr>
-        <w:rPr>
-          <w:rFonts w:ascii="Arial" w:hAnsi="Arial" w:cs="Arial"/>
-          <w:color w:val="000000" w:themeColor="text1"/>
-        </w:rPr>
-      </w:pPr>
-    </w:p>
-    <w:p>
-      <w:pPr>
-        <w:rPr>
-          <w:rFonts w:ascii="Arial" w:hAnsi="Arial" w:cs="Arial"/>
-          <w:color w:val="000000" w:themeColor="text1"/>
-        </w:rPr>
-      </w:pPr>
-    </w:p>
-    <w:p>
-      <w:pPr>
+        <w:ind w:left="-1417" w:right="-1417"/>
         <w:jc w:val="center"/>
         <w:rPr>
-          <w:rFonts w:ascii="Arial" w:hAnsi="Arial" w:cs="Arial"/>
+          <w:color w:val="800000"/>
+          <w:lang w:val="en-US"/>
+        </w:rPr>
+      </w:pPr>
+      <w:r>
+        <w:rPr>
+          <w:rFonts w:asciiTheme="majorHAnsi" w:eastAsiaTheme="majorEastAsia" w:hAnsiTheme="majorHAnsi" w:cstheme="majorBidi"/>
+          <w:noProof/>
+          <w:color w:val="800000"/>
+          <w:spacing w:val="5"/>
+          <w:kern w:val="28"/>
+          <w:sz w:val="76"/>
+          <w:szCs w:val="76"/>
+          <w:lang w:eastAsia="fr-FR"/>
+        </w:rPr>
+        <w:drawing>
+          <wp:inline distT="0" distB="0" distL="0" distR="0" wp14:anchorId="33297B45" wp14:editId="596AE6DF">
+            <wp:extent cx="6185139" cy="957532"/>
+            <wp:effectExtent l="0" t="0" r="0" b="0"/>
+            <wp:docPr id="8" name="Image 8"/>
+            <wp:cNvGraphicFramePr>
+              <a:graphicFrameLocks xmlns:a="http://schemas.openxmlformats.org/drawingml/2006/main" noChangeAspect="1"/>
+            </wp:cNvGraphicFramePr>
+            <a:graphic xmlns:a="http://schemas.openxmlformats.org/drawingml/2006/main">
+              <a:graphicData uri="http://schemas.openxmlformats.org/drawingml/2006/picture">
+                <pic:pic xmlns:pic="http://schemas.openxmlformats.org/drawingml/2006/picture">
+                  <pic:nvPicPr>
+                    <pic:cNvPr id="0" name="Picture 1"/>
+                    <pic:cNvPicPr>
+                      <a:picLocks noChangeAspect="1" noChangeArrowheads="1"/>
+                    </pic:cNvPicPr>
+                  </pic:nvPicPr>
+                  <pic:blipFill>
+                    <a:blip r:embed="rId9">
+                      <a:extLst>
+                        <a:ext uri="{28A0092B-C50C-407E-A947-70E740481C1C}">
+                          <a14:useLocalDpi xmlns:a14="http://schemas.microsoft.com/office/drawing/2010/main" val="0"/>
+                        </a:ext>
+                      </a:extLst>
+                    </a:blip>
+                    <a:srcRect/>
+                    <a:stretch>
+                      <a:fillRect/>
+                    </a:stretch>
+                  </pic:blipFill>
+                  <pic:spPr bwMode="auto">
+                    <a:xfrm>
+                      <a:off x="0" y="0"/>
+                      <a:ext cx="6185050" cy="957518"/>
+                    </a:xfrm>
+                    <a:prstGeom prst="rect">
+                      <a:avLst/>
+                    </a:prstGeom>
+                    <a:noFill/>
+                    <a:ln>
+                      <a:noFill/>
+                    </a:ln>
+                  </pic:spPr>
+                </pic:pic>
+              </a:graphicData>
+            </a:graphic>
+          </wp:inline>
+        </w:drawing>
+      </w:r>
+    </w:p>
+    <w:p>
+      <w:pPr>
+        <w:rPr>
+          <w:color w:val="800000"/>
+          <w:lang w:val="en-US"/>
+        </w:rPr>
+      </w:pPr>
+    </w:p>
+    <w:p>
+      <w:pPr>
+        <w:rPr>
+          <w:color w:val="800000"/>
+          <w:lang w:val="en-US"/>
+        </w:rPr>
+      </w:pPr>
+    </w:p>
+    <w:p>
+      <w:pPr>
+        <w:rPr>
+          <w:color w:val="800000"/>
+          <w:lang w:val="en-US"/>
+        </w:rPr>
+      </w:pPr>
+    </w:p>
+    <w:p>
+      <w:pPr>
+        <w:jc w:val="center"/>
+        <w:rPr>
+          <w:rFonts w:ascii="Times New Roman" w:hAnsi="Times New Roman" w:cs="Times New Roman"/>
+          <w:color w:val="800000"/>
+          <w:sz w:val="72"/>
+          <w:szCs w:val="72"/>
+        </w:rPr>
+      </w:pPr>
+      <w:r>
+        <w:rPr>
+          <w:rFonts w:ascii="Times New Roman" w:hAnsi="Times New Roman" w:cs="Times New Roman"/>
+          <w:color w:val="800000"/>
+          <w:sz w:val="72"/>
+          <w:szCs w:val="72"/>
+        </w:rPr>
+        <w:t>MASTER 2 – ISIDIS</w:t>
+      </w:r>
+    </w:p>
+    <w:p>
+      <w:pPr>
+        <w:jc w:val="center"/>
+        <w:rPr>
+          <w:rFonts w:ascii="Times New Roman" w:hAnsi="Times New Roman" w:cs="Times New Roman"/>
+          <w:color w:val="800000"/>
+          <w:sz w:val="72"/>
+          <w:szCs w:val="72"/>
+        </w:rPr>
+      </w:pPr>
+      <w:r>
+        <w:rPr>
+          <w:rFonts w:ascii="Times New Roman" w:hAnsi="Times New Roman" w:cs="Times New Roman"/>
+          <w:color w:val="800000"/>
+          <w:sz w:val="72"/>
+          <w:szCs w:val="72"/>
+        </w:rPr>
+        <w:t>Projet de synthèse</w:t>
+      </w:r>
+    </w:p>
+    <w:p>
+      <w:pPr>
+        <w:rPr>
+          <w:color w:val="800000"/>
+        </w:rPr>
+      </w:pPr>
+    </w:p>
+    <w:p>
+      <w:pPr>
+        <w:rPr>
+          <w:color w:val="800000"/>
+        </w:rPr>
+      </w:pPr>
+    </w:p>
+    <w:p>
+      <w:pPr>
+        <w:pBdr>
+          <w:top w:val="single" w:sz="4" w:space="1" w:color="auto"/>
+        </w:pBdr>
+        <w:rPr>
+          <w:color w:val="800000"/>
+        </w:rPr>
+      </w:pPr>
+    </w:p>
+    <w:p>
+      <w:pPr>
+        <w:ind w:left="-567" w:right="283"/>
+        <w:jc w:val="center"/>
+        <w:rPr>
+          <w:color w:val="800000"/>
+          <w:sz w:val="72"/>
+          <w:szCs w:val="72"/>
+          <w:u w:val="single"/>
+        </w:rPr>
+      </w:pPr>
+      <w:r>
+        <w:rPr>
+          <w:color w:val="800000"/>
+        </w:rPr>
+        <w:tab/>
+      </w:r>
+      <w:r>
+        <w:rPr>
+          <w:color w:val="800000"/>
+        </w:rPr>
+        <w:tab/>
+      </w:r>
+      <w:r>
+        <w:rPr>
+          <w:color w:val="800000"/>
+          <w:sz w:val="72"/>
+          <w:szCs w:val="72"/>
+          <w:u w:val="single"/>
+        </w:rPr>
+        <w:t>V.A.L.</w:t>
+      </w:r>
+    </w:p>
+    <w:p>
+      <w:pPr>
+        <w:pBdr>
+          <w:top w:val="single" w:sz="4" w:space="1" w:color="auto"/>
+          <w:bottom w:val="single" w:sz="4" w:space="1" w:color="auto"/>
+        </w:pBdr>
+        <w:rPr>
+          <w:color w:val="800000"/>
+        </w:rPr>
+      </w:pPr>
+    </w:p>
+    <w:p>
+      <w:pPr>
+        <w:pBdr>
+          <w:top w:val="single" w:sz="4" w:space="1" w:color="auto"/>
+          <w:bottom w:val="single" w:sz="4" w:space="1" w:color="auto"/>
+        </w:pBdr>
+        <w:rPr>
+          <w:color w:val="800000"/>
+        </w:rPr>
+      </w:pPr>
+    </w:p>
+    <w:p>
+      <w:pPr>
+        <w:pBdr>
+          <w:top w:val="single" w:sz="4" w:space="1" w:color="auto"/>
+          <w:bottom w:val="single" w:sz="4" w:space="1" w:color="auto"/>
+        </w:pBdr>
+        <w:jc w:val="center"/>
+        <w:rPr>
           <w:b/>
-          <w:bCs/>
-          <w:color w:val="000000" w:themeColor="text1"/>
-          <w:sz w:val="36"/>
-        </w:rPr>
-      </w:pPr>
-      <w:r>
-        <w:rPr>
-          <w:rFonts w:ascii="Arial" w:hAnsi="Arial" w:cs="Arial"/>
+          <w:color w:val="800000"/>
+          <w:sz w:val="96"/>
+          <w:szCs w:val="96"/>
+        </w:rPr>
+      </w:pPr>
+      <w:r>
+        <w:rPr>
           <w:b/>
-          <w:bCs/>
-          <w:color w:val="000000" w:themeColor="text1"/>
-          <w:sz w:val="36"/>
-        </w:rPr>
-        <w:t>ESIAG 2012-2013</w:t>
-      </w:r>
-    </w:p>
-    <w:p>
-      <w:pPr>
-        <w:jc w:val="center"/>
+          <w:color w:val="800000"/>
+          <w:sz w:val="96"/>
+          <w:szCs w:val="96"/>
+        </w:rPr>
+        <w:t>Vision Doc</w:t>
+      </w:r>
+    </w:p>
+    <w:p>
+      <w:pPr>
+        <w:pBdr>
+          <w:top w:val="single" w:sz="4" w:space="1" w:color="auto"/>
+          <w:bottom w:val="single" w:sz="4" w:space="1" w:color="auto"/>
+        </w:pBdr>
+        <w:rPr>
+          <w:color w:val="800000"/>
+        </w:rPr>
+      </w:pPr>
+    </w:p>
+    <w:p>
+      <w:pPr>
+        <w:pBdr>
+          <w:top w:val="single" w:sz="4" w:space="1" w:color="auto"/>
+          <w:bottom w:val="single" w:sz="4" w:space="1" w:color="auto"/>
+        </w:pBdr>
+        <w:rPr>
+          <w:color w:val="800000"/>
+        </w:rPr>
+      </w:pPr>
+    </w:p>
+    <w:p>
+      <w:pPr>
         <w:rPr>
           <w:rFonts w:ascii="Arial" w:hAnsi="Arial" w:cs="Arial"/>
           <w:b/>
-          <w:bCs/>
-          <w:color w:val="000000" w:themeColor="text1"/>
-          <w:sz w:val="36"/>
-        </w:rPr>
-      </w:pPr>
-    </w:p>
-    <w:p>
-      <w:pPr>
-        <w:jc w:val="center"/>
-        <w:rPr>
-          <w:rFonts w:ascii="Arial" w:hAnsi="Arial" w:cs="Arial"/>
-          <w:b/>
-          <w:bCs/>
-          <w:color w:val="000000" w:themeColor="text1"/>
-          <w:sz w:val="36"/>
-        </w:rPr>
-      </w:pPr>
-      <w:r>
-        <w:rPr>
-          <w:rFonts w:ascii="Arial" w:hAnsi="Arial" w:cs="Arial"/>
-          <w:b/>
-          <w:bCs/>
-          <w:color w:val="000000" w:themeColor="text1"/>
-          <w:sz w:val="36"/>
-        </w:rPr>
-        <w:t>Vision Document</w:t>
-      </w:r>
-    </w:p>
-    <w:p>
-      <w:pPr>
-        <w:jc w:val="center"/>
-        <w:rPr>
-          <w:rFonts w:ascii="Arial" w:hAnsi="Arial" w:cs="Arial"/>
-          <w:b/>
-          <w:bCs/>
-          <w:color w:val="000000" w:themeColor="text1"/>
-          <w:sz w:val="36"/>
-        </w:rPr>
-      </w:pPr>
-    </w:p>
-    <w:p>
-      <w:pPr>
-        <w:jc w:val="center"/>
-        <w:rPr>
-          <w:rFonts w:ascii="Arial" w:hAnsi="Arial" w:cs="Arial"/>
-          <w:color w:val="000000" w:themeColor="text1"/>
-        </w:rPr>
-      </w:pPr>
-      <w:r>
-        <w:rPr>
-          <w:rFonts w:ascii="Arial" w:hAnsi="Arial" w:cs="Arial"/>
-          <w:b/>
-          <w:bCs/>
-          <w:color w:val="000000" w:themeColor="text1"/>
-          <w:sz w:val="36"/>
-        </w:rPr>
-        <w:t>VAL</w:t>
-      </w:r>
+          <w:color w:val="000000" w:themeColor="text1"/>
+        </w:rPr>
+      </w:pPr>
     </w:p>
     <w:p>
       <w:pPr>
@@ -1769,94 +1902,30 @@
           <w:rFonts w:ascii="Arial" w:hAnsi="Arial" w:cs="Arial"/>
           <w:color w:val="000000" w:themeColor="text1"/>
         </w:rPr>
+        <w:t>Documents de réference :</w:t>
+      </w:r>
+    </w:p>
+    <w:p>
+      <w:pPr>
+        <w:rPr>
+          <w:rFonts w:ascii="Arial" w:hAnsi="Arial" w:cs="Arial"/>
+          <w:color w:val="000000" w:themeColor="text1"/>
+        </w:rPr>
+      </w:pPr>
+      <w:r>
+        <w:rPr>
+          <w:rFonts w:ascii="Arial" w:hAnsi="Arial" w:cs="Arial"/>
+          <w:color w:val="000000" w:themeColor="text1"/>
+        </w:rPr>
+        <w:t>•</w:t>
+      </w:r>
+      <w:r>
+        <w:rPr>
+          <w:rFonts w:ascii="Arial" w:hAnsi="Arial" w:cs="Arial"/>
+          <w:color w:val="000000" w:themeColor="text1"/>
+        </w:rPr>
         <w:tab/>
       </w:r>
-    </w:p>
-    <w:p>
-      <w:pPr>
-        <w:rPr>
-          <w:rFonts w:ascii="Arial" w:hAnsi="Arial" w:cs="Arial"/>
-          <w:color w:val="000000" w:themeColor="text1"/>
-        </w:rPr>
-      </w:pPr>
-    </w:p>
-    <w:p>
-      <w:pPr>
-        <w:rPr>
-          <w:rFonts w:ascii="Arial" w:hAnsi="Arial" w:cs="Arial"/>
-          <w:color w:val="000000" w:themeColor="text1"/>
-        </w:rPr>
-      </w:pPr>
-    </w:p>
-    <w:p>
-      <w:pPr>
-        <w:rPr>
-          <w:rFonts w:ascii="Arial" w:hAnsi="Arial" w:cs="Arial"/>
-          <w:color w:val="000000" w:themeColor="text1"/>
-        </w:rPr>
-      </w:pPr>
-    </w:p>
-    <w:p>
-      <w:pPr>
-        <w:rPr>
-          <w:rFonts w:ascii="Arial" w:hAnsi="Arial" w:cs="Arial"/>
-          <w:color w:val="000000" w:themeColor="text1"/>
-        </w:rPr>
-      </w:pPr>
-    </w:p>
-    <w:p>
-      <w:pPr>
-        <w:rPr>
-          <w:rFonts w:ascii="Arial" w:hAnsi="Arial" w:cs="Arial"/>
-          <w:color w:val="000000" w:themeColor="text1"/>
-        </w:rPr>
-      </w:pPr>
-    </w:p>
-    <w:p>
-      <w:pPr>
-        <w:rPr>
-          <w:rFonts w:ascii="Arial" w:hAnsi="Arial" w:cs="Arial"/>
-          <w:color w:val="000000" w:themeColor="text1"/>
-        </w:rPr>
-      </w:pPr>
-    </w:p>
-    <w:p>
-      <w:pPr>
-        <w:rPr>
-          <w:rFonts w:ascii="Arial" w:hAnsi="Arial" w:cs="Arial"/>
-          <w:color w:val="000000" w:themeColor="text1"/>
-        </w:rPr>
-      </w:pPr>
-      <w:r>
-        <w:rPr>
-          <w:rFonts w:ascii="Arial" w:hAnsi="Arial" w:cs="Arial"/>
-          <w:color w:val="000000" w:themeColor="text1"/>
-        </w:rPr>
-        <w:lastRenderedPageBreak/>
-        <w:t>Documents de réference :</w:t>
-      </w:r>
-    </w:p>
-    <w:p>
-      <w:pPr>
-        <w:rPr>
-          <w:rFonts w:ascii="Arial" w:hAnsi="Arial" w:cs="Arial"/>
-          <w:color w:val="000000" w:themeColor="text1"/>
-        </w:rPr>
-      </w:pPr>
-      <w:r>
-        <w:rPr>
-          <w:rFonts w:ascii="Arial" w:hAnsi="Arial" w:cs="Arial"/>
-          <w:color w:val="000000" w:themeColor="text1"/>
-        </w:rPr>
-        <w:t>•</w:t>
-      </w:r>
-      <w:r>
-        <w:rPr>
-          <w:rFonts w:ascii="Arial" w:hAnsi="Arial" w:cs="Arial"/>
-          <w:color w:val="000000" w:themeColor="text1"/>
-        </w:rPr>
-        <w:tab/>
-      </w:r>
       <w:r>
         <w:rPr>
           <w:rFonts w:ascii="Arial" w:hAnsi="Arial" w:cs="Arial"/>
@@ -1878,7 +1947,7 @@
         </w:rPr>
         <w:t xml:space="preserve"> : </w:t>
       </w:r>
-      <w:hyperlink r:id="rId9" w:history="1">
+      <w:hyperlink r:id="rId10" w:history="1">
         <w:r>
           <w:rPr>
             <w:rStyle w:val="Lienhypertexte"/>
@@ -2096,30 +2165,6 @@
     </w:p>
     <w:p>
       <w:pPr>
-        <w:rPr>
-          <w:rFonts w:ascii="Arial" w:hAnsi="Arial" w:cs="Arial"/>
-          <w:color w:val="000000" w:themeColor="text1"/>
-        </w:rPr>
-      </w:pPr>
-    </w:p>
-    <w:p>
-      <w:pPr>
-        <w:rPr>
-          <w:rFonts w:ascii="Arial" w:hAnsi="Arial" w:cs="Arial"/>
-          <w:color w:val="000000" w:themeColor="text1"/>
-        </w:rPr>
-      </w:pPr>
-    </w:p>
-    <w:p>
-      <w:pPr>
-        <w:rPr>
-          <w:rFonts w:ascii="Arial" w:hAnsi="Arial" w:cs="Arial"/>
-          <w:color w:val="000000" w:themeColor="text1"/>
-        </w:rPr>
-      </w:pPr>
-    </w:p>
-    <w:p>
-      <w:pPr>
         <w:pStyle w:val="Paragraphedeliste"/>
         <w:numPr>
           <w:ilvl w:val="0"/>
@@ -2143,7 +2188,6 @@
           <w:szCs w:val="28"/>
           <w:u w:val="single"/>
         </w:rPr>
-        <w:lastRenderedPageBreak/>
         <w:t>O</w:t>
       </w:r>
       <w:r>
@@ -2694,6 +2738,7 @@
                 <w:sz w:val="24"/>
                 <w:szCs w:val="24"/>
               </w:rPr>
+              <w:lastRenderedPageBreak/>
               <w:t>Solution</w:t>
             </w:r>
           </w:p>
@@ -2763,7 +2808,6 @@
           <w:sz w:val="24"/>
           <w:szCs w:val="24"/>
         </w:rPr>
-        <w:lastRenderedPageBreak/>
         <w:t>Postionnement commercial</w:t>
       </w:r>
     </w:p>
@@ -3400,6 +3444,7 @@
           <w:rFonts w:ascii="Arial" w:hAnsi="Arial" w:cs="Arial"/>
           <w:color w:val="000000" w:themeColor="text1"/>
         </w:rPr>
+        <w:lastRenderedPageBreak/>
         <w:t>•</w:t>
       </w:r>
       <w:r>
@@ -3428,7 +3473,6 @@
           <w:rFonts w:ascii="Arial" w:hAnsi="Arial" w:cs="Arial"/>
           <w:color w:val="000000" w:themeColor="text1"/>
         </w:rPr>
-        <w:lastRenderedPageBreak/>
         <w:t>Product</w:t>
       </w:r>
       <w:r>
@@ -5432,6 +5476,7 @@
           <w:sz w:val="28"/>
           <w:szCs w:val="28"/>
         </w:rPr>
+        <w:lastRenderedPageBreak/>
         <w:t>FONCTIONNALITES DU PROJET</w:t>
       </w:r>
     </w:p>
@@ -5469,7 +5514,6 @@
                 <w:sz w:val="28"/>
                 <w:szCs w:val="28"/>
               </w:rPr>
-              <w:lastRenderedPageBreak/>
               <w:t>Nom</w:t>
             </w:r>
           </w:p>
@@ -5552,8 +5596,6 @@
               </w:rPr>
               <w:t>Prioriser messages recus</w:t>
             </w:r>
-            <w:bookmarkStart w:id="3" w:name="_GoBack"/>
-            <w:bookmarkEnd w:id="3"/>
           </w:p>
         </w:tc>
         <w:tc>
@@ -6336,14 +6378,7 @@
           <w:rFonts w:ascii="Arial" w:hAnsi="Arial" w:cs="Arial"/>
           <w:color w:val="000000" w:themeColor="text1"/>
         </w:rPr>
-        <w:t>etre tolerante aux pannes c’est à dire qu’elle doit continuer a fonctionner normalement ( ou du moins légerement dégradée ) lorsqu’un de ses composants ne fonctionne pas co</w:t>
-      </w:r>
-      <w:r>
-        <w:rPr>
-          <w:rFonts w:ascii="Arial" w:hAnsi="Arial" w:cs="Arial"/>
-          <w:color w:val="000000" w:themeColor="text1"/>
-        </w:rPr>
-        <w:t xml:space="preserve">rrectement, ceci est assuré </w:t>
+        <w:t xml:space="preserve">etre tolerante aux pannes c’est à dire qu’elle doit continuer a fonctionner normalement ( ou du moins légerement dégradée ) </w:t>
       </w:r>
       <w:r>
         <w:rPr>
@@ -6351,7 +6386,14 @@
           <w:color w:val="000000" w:themeColor="text1"/>
         </w:rPr>
         <w:lastRenderedPageBreak/>
-        <w:t>nota</w:t>
+        <w:t>lorsqu’un de ses composants ne fonctionne pas co</w:t>
+      </w:r>
+      <w:r>
+        <w:rPr>
+          <w:rFonts w:ascii="Arial" w:hAnsi="Arial" w:cs="Arial"/>
+          <w:color w:val="000000" w:themeColor="text1"/>
+        </w:rPr>
+        <w:t>rrectement, ceci est assuré nota</w:t>
       </w:r>
       <w:r>
         <w:rPr>
@@ -6400,14 +6442,7 @@
           <w:rFonts w:ascii="Arial" w:hAnsi="Arial" w:cs="Arial"/>
           <w:color w:val="000000" w:themeColor="text1"/>
         </w:rPr>
-        <w:t xml:space="preserve">Développement d’un </w:t>
-      </w:r>
-      <w:r>
-        <w:rPr>
-          <w:rFonts w:ascii="Arial" w:hAnsi="Arial" w:cs="Arial"/>
-          <w:color w:val="000000" w:themeColor="text1"/>
-        </w:rPr>
-        <w:t xml:space="preserve">environnement </w:t>
+        <w:t xml:space="preserve">Développement d’un environnement </w:t>
       </w:r>
       <w:r>
         <w:rPr>
@@ -6990,38 +7025,16 @@
         </w:rPr>
         <w:t>Le temps de la réalisation de chaque tâche est important, il faut alors respecter les délais estimés pour chaque tâche afin de les tester et  d’optimiser le temps de la réalisation car c’est un critère fondamentale à respecter pour l’état d’avancement du projet.</w:t>
       </w:r>
-    </w:p>
-    <w:p>
-      <w:pPr>
-        <w:spacing w:after="0" w:line="240" w:lineRule="auto"/>
-        <w:rPr>
-          <w:rFonts w:ascii="Arial" w:hAnsi="Arial" w:cs="Arial"/>
-          <w:color w:val="000000" w:themeColor="text1"/>
-        </w:rPr>
-      </w:pPr>
-    </w:p>
-    <w:p>
-      <w:pPr>
-        <w:spacing w:after="0" w:line="240" w:lineRule="auto"/>
-        <w:rPr>
-          <w:rFonts w:ascii="Arial" w:hAnsi="Arial" w:cs="Arial"/>
-          <w:b/>
-          <w:color w:val="000000" w:themeColor="text1"/>
-          <w:sz w:val="28"/>
-          <w:szCs w:val="28"/>
-        </w:rPr>
-      </w:pPr>
+      <w:bookmarkStart w:id="3" w:name="_GoBack"/>
+      <w:bookmarkEnd w:id="3"/>
     </w:p>
     <w:sectPr>
-      <w:headerReference w:type="even" r:id="rId10"/>
       <w:headerReference w:type="default" r:id="rId11"/>
-      <w:footerReference w:type="even" r:id="rId12"/>
-      <w:footerReference w:type="default" r:id="rId13"/>
-      <w:headerReference w:type="first" r:id="rId14"/>
-      <w:footerReference w:type="first" r:id="rId15"/>
+      <w:footerReference w:type="default" r:id="rId12"/>
       <w:pgSz w:w="11906" w:h="16838"/>
       <w:pgMar w:top="1417" w:right="1417" w:bottom="1417" w:left="1417" w:header="708" w:footer="708" w:gutter="0"/>
       <w:cols w:space="708"/>
+      <w:titlePg/>
       <w:docGrid w:linePitch="360"/>
     </w:sectPr>
   </w:body>
@@ -7055,26 +7068,106 @@
 
 <file path=word/footer1.xml><?xml version="1.0" encoding="utf-8"?>
 <w:ftr xmlns:wpc="http://schemas.microsoft.com/office/word/2010/wordprocessingCanvas" xmlns:mc="http://schemas.openxmlformats.org/markup-compatibility/2006" xmlns:o="urn:schemas-microsoft-com:office:office" xmlns:r="http://schemas.openxmlformats.org/officeDocument/2006/relationships" xmlns:m="http://schemas.openxmlformats.org/officeDocument/2006/math" xmlns:v="urn:schemas-microsoft-com:vml" xmlns:wp14="http://schemas.microsoft.com/office/word/2010/wordprocessingDrawing" xmlns:wp="http://schemas.openxmlformats.org/drawingml/2006/wordprocessingDrawing" xmlns:w10="urn:schemas-microsoft-com:office:word" xmlns:w="http://schemas.openxmlformats.org/wordprocessingml/2006/main" xmlns:w14="http://schemas.microsoft.com/office/word/2010/wordml" xmlns:wpg="http://schemas.microsoft.com/office/word/2010/wordprocessingGroup" xmlns:wpi="http://schemas.microsoft.com/office/word/2010/wordprocessingInk" xmlns:wne="http://schemas.microsoft.com/office/word/2006/wordml" xmlns:wps="http://schemas.microsoft.com/office/word/2010/wordprocessingShape" mc:Ignorable="w14 wp14">
-  <w:p>
-    <w:pPr>
-      <w:pStyle w:val="Pieddepage"/>
-    </w:pPr>
-  </w:p>
-</w:ftr>
-</file>
-
-<file path=word/footer2.xml><?xml version="1.0" encoding="utf-8"?>
-<w:ftr xmlns:wpc="http://schemas.microsoft.com/office/word/2010/wordprocessingCanvas" xmlns:mc="http://schemas.openxmlformats.org/markup-compatibility/2006" xmlns:o="urn:schemas-microsoft-com:office:office" xmlns:r="http://schemas.openxmlformats.org/officeDocument/2006/relationships" xmlns:m="http://schemas.openxmlformats.org/officeDocument/2006/math" xmlns:v="urn:schemas-microsoft-com:vml" xmlns:wp14="http://schemas.microsoft.com/office/word/2010/wordprocessingDrawing" xmlns:wp="http://schemas.openxmlformats.org/drawingml/2006/wordprocessingDrawing" xmlns:w10="urn:schemas-microsoft-com:office:word" xmlns:w="http://schemas.openxmlformats.org/wordprocessingml/2006/main" xmlns:w14="http://schemas.microsoft.com/office/word/2010/wordml" xmlns:wpg="http://schemas.microsoft.com/office/word/2010/wordprocessingGroup" xmlns:wpi="http://schemas.microsoft.com/office/word/2010/wordprocessingInk" xmlns:wne="http://schemas.microsoft.com/office/word/2006/wordml" xmlns:wps="http://schemas.microsoft.com/office/word/2010/wordprocessingShape" mc:Ignorable="w14 wp14">
-  <w:p>
-    <w:pPr>
-      <w:pStyle w:val="Pieddepage"/>
-    </w:pPr>
-  </w:p>
-</w:ftr>
-</file>
-
-<file path=word/footer3.xml><?xml version="1.0" encoding="utf-8"?>
-<w:ftr xmlns:wpc="http://schemas.microsoft.com/office/word/2010/wordprocessingCanvas" xmlns:mc="http://schemas.openxmlformats.org/markup-compatibility/2006" xmlns:o="urn:schemas-microsoft-com:office:office" xmlns:r="http://schemas.openxmlformats.org/officeDocument/2006/relationships" xmlns:m="http://schemas.openxmlformats.org/officeDocument/2006/math" xmlns:v="urn:schemas-microsoft-com:vml" xmlns:wp14="http://schemas.microsoft.com/office/word/2010/wordprocessingDrawing" xmlns:wp="http://schemas.openxmlformats.org/drawingml/2006/wordprocessingDrawing" xmlns:w10="urn:schemas-microsoft-com:office:word" xmlns:w="http://schemas.openxmlformats.org/wordprocessingml/2006/main" xmlns:w14="http://schemas.microsoft.com/office/word/2010/wordml" xmlns:wpg="http://schemas.microsoft.com/office/word/2010/wordprocessingGroup" xmlns:wpi="http://schemas.microsoft.com/office/word/2010/wordprocessingInk" xmlns:wne="http://schemas.microsoft.com/office/word/2006/wordml" xmlns:wps="http://schemas.microsoft.com/office/word/2010/wordprocessingShape" mc:Ignorable="w14 wp14">
+  <w:tbl>
+    <w:tblPr>
+      <w:tblW w:w="5000" w:type="pct"/>
+      <w:tblCellMar>
+        <w:top w:w="72" w:type="dxa"/>
+        <w:left w:w="115" w:type="dxa"/>
+        <w:bottom w:w="72" w:type="dxa"/>
+        <w:right w:w="115" w:type="dxa"/>
+      </w:tblCellMar>
+      <w:tblLook w:val="04A0" w:firstRow="1" w:lastRow="0" w:firstColumn="1" w:lastColumn="0" w:noHBand="0" w:noVBand="1"/>
+    </w:tblPr>
+    <w:tblGrid>
+      <w:gridCol w:w="8372"/>
+      <w:gridCol w:w="930"/>
+    </w:tblGrid>
+    <w:tr>
+      <w:tc>
+        <w:tcPr>
+          <w:tcW w:w="4500" w:type="pct"/>
+          <w:tcBorders>
+            <w:top w:val="single" w:sz="4" w:space="0" w:color="000000" w:themeColor="text1"/>
+          </w:tcBorders>
+        </w:tcPr>
+        <w:p>
+          <w:pPr>
+            <w:pStyle w:val="Pieddepage"/>
+          </w:pPr>
+          <w:sdt>
+            <w:sdtPr>
+              <w:rPr>
+                <w:color w:val="800000"/>
+              </w:rPr>
+              <w:alias w:val="Société"/>
+              <w:id w:val="75971759"/>
+              <w:placeholder>
+                <w:docPart w:val="97DFA03A4FE2413A9603494527E68BE6"/>
+              </w:placeholder>
+              <w:dataBinding w:prefixMappings="xmlns:ns0='http://schemas.openxmlformats.org/officeDocument/2006/extended-properties'" w:xpath="/ns0:Properties[1]/ns0:Company[1]" w:storeItemID="{6668398D-A668-4E3E-A5EB-62B293D839F1}"/>
+              <w:text/>
+            </w:sdtPr>
+            <w:sdtContent>
+              <w:r>
+                <w:rPr>
+                  <w:color w:val="800000"/>
+                </w:rPr>
+                <w:t>Fatal Team</w:t>
+              </w:r>
+            </w:sdtContent>
+          </w:sdt>
+          <w:r>
+            <w:rPr>
+              <w:color w:val="800000"/>
+            </w:rPr>
+            <w:t xml:space="preserve"> |</w:t>
+          </w:r>
+          <w:r>
+            <w:rPr>
+              <w:color w:val="800000"/>
+            </w:rPr>
+            <w:t xml:space="preserve">                                                2012-2013</w:t>
+          </w:r>
+        </w:p>
+      </w:tc>
+      <w:tc>
+        <w:tcPr>
+          <w:tcW w:w="500" w:type="pct"/>
+          <w:tcBorders>
+            <w:top w:val="single" w:sz="4" w:space="0" w:color="C0504D" w:themeColor="accent2"/>
+          </w:tcBorders>
+          <w:shd w:val="clear" w:color="auto" w:fill="943634" w:themeFill="accent2" w:themeFillShade="BF"/>
+        </w:tcPr>
+        <w:p>
+          <w:pPr>
+            <w:pStyle w:val="En-tte"/>
+            <w:rPr>
+              <w:color w:val="FFFFFF" w:themeColor="background1"/>
+            </w:rPr>
+          </w:pPr>
+          <w:r>
+            <w:fldChar w:fldCharType="begin"/>
+          </w:r>
+          <w:r>
+            <w:instrText>PAGE   \* MERGEFORMAT</w:instrText>
+          </w:r>
+          <w:r>
+            <w:fldChar w:fldCharType="separate"/>
+          </w:r>
+          <w:r>
+            <w:rPr>
+              <w:noProof/>
+            </w:rPr>
+            <w:t>8</w:t>
+          </w:r>
+          <w:r>
+            <w:fldChar w:fldCharType="end"/>
+          </w:r>
+        </w:p>
+      </w:tc>
+    </w:tr>
+  </w:tbl>
   <w:p>
     <w:pPr>
       <w:pStyle w:val="Pieddepage"/>
@@ -7109,16 +7202,6 @@
 </file>
 
 <file path=word/header1.xml><?xml version="1.0" encoding="utf-8"?>
-<w:hdr xmlns:wpc="http://schemas.microsoft.com/office/word/2010/wordprocessingCanvas" xmlns:mc="http://schemas.openxmlformats.org/markup-compatibility/2006" xmlns:o="urn:schemas-microsoft-com:office:office" xmlns:r="http://schemas.openxmlformats.org/officeDocument/2006/relationships" xmlns:m="http://schemas.openxmlformats.org/officeDocument/2006/math" xmlns:v="urn:schemas-microsoft-com:vml" xmlns:wp14="http://schemas.microsoft.com/office/word/2010/wordprocessingDrawing" xmlns:wp="http://schemas.openxmlformats.org/drawingml/2006/wordprocessingDrawing" xmlns:w10="urn:schemas-microsoft-com:office:word" xmlns:w="http://schemas.openxmlformats.org/wordprocessingml/2006/main" xmlns:w14="http://schemas.microsoft.com/office/word/2010/wordml" xmlns:wpg="http://schemas.microsoft.com/office/word/2010/wordprocessingGroup" xmlns:wpi="http://schemas.microsoft.com/office/word/2010/wordprocessingInk" xmlns:wne="http://schemas.microsoft.com/office/word/2006/wordml" xmlns:wps="http://schemas.microsoft.com/office/word/2010/wordprocessingShape" mc:Ignorable="w14 wp14">
-  <w:p>
-    <w:pPr>
-      <w:pStyle w:val="En-tte"/>
-    </w:pPr>
-  </w:p>
-</w:hdr>
-</file>
-
-<file path=word/header2.xml><?xml version="1.0" encoding="utf-8"?>
 <w:hdr xmlns:wpc="http://schemas.microsoft.com/office/word/2010/wordprocessingCanvas" xmlns:mc="http://schemas.openxmlformats.org/markup-compatibility/2006" xmlns:o="urn:schemas-microsoft-com:office:office" xmlns:r="http://schemas.openxmlformats.org/officeDocument/2006/relationships" xmlns:m="http://schemas.openxmlformats.org/officeDocument/2006/math" xmlns:v="urn:schemas-microsoft-com:vml" xmlns:wp14="http://schemas.microsoft.com/office/word/2010/wordprocessingDrawing" xmlns:wp="http://schemas.openxmlformats.org/drawingml/2006/wordprocessingDrawing" xmlns:w10="urn:schemas-microsoft-com:office:word" xmlns:w="http://schemas.openxmlformats.org/wordprocessingml/2006/main" xmlns:w14="http://schemas.microsoft.com/office/word/2010/wordml" xmlns:wpg="http://schemas.microsoft.com/office/word/2010/wordprocessingGroup" xmlns:wpi="http://schemas.microsoft.com/office/word/2010/wordprocessingInk" xmlns:wne="http://schemas.microsoft.com/office/word/2006/wordml" xmlns:wps="http://schemas.microsoft.com/office/word/2010/wordprocessingShape" mc:Ignorable="w14 wp14">
   <w:tbl>
     <w:tblPr>
@@ -7138,7 +7221,14 @@
       </w:trPr>
       <w:tc>
         <w:tcPr>
-          <w:tcW w:w="2550" w:type="dxa"/>
+          <w:tcW w:w="3096" w:type="dxa"/>
+          <w:tcBorders>
+            <w:top w:val="single" w:sz="4" w:space="0" w:color="auto"/>
+            <w:left w:val="single" w:sz="4" w:space="0" w:color="auto"/>
+            <w:bottom w:val="single" w:sz="4" w:space="0" w:color="auto"/>
+            <w:right w:val="single" w:sz="4" w:space="0" w:color="auto"/>
+          </w:tcBorders>
+          <w:hideMark/>
         </w:tcPr>
         <w:p>
           <w:pPr>
@@ -7154,10 +7244,10 @@
               <w:lang w:eastAsia="fr-FR"/>
             </w:rPr>
             <w:drawing>
-              <wp:inline distT="0" distB="0" distL="0" distR="0" wp14:anchorId="6C0DCE07" wp14:editId="68A5C286">
-                <wp:extent cx="1819275" cy="628650"/>
-                <wp:effectExtent l="0" t="0" r="9525" b="0"/>
-                <wp:docPr id="4" name="Image 4" descr="esiag.jpg"/>
+              <wp:inline distT="0" distB="0" distL="0" distR="0" wp14:anchorId="2B412B59" wp14:editId="7E28BC83">
+                <wp:extent cx="1819910" cy="629920"/>
+                <wp:effectExtent l="0" t="0" r="8890" b="0"/>
+                <wp:docPr id="13" name="Image 13" descr="Description : esiag.jpg"/>
                 <wp:cNvGraphicFramePr>
                   <a:graphicFrameLocks xmlns:a="http://schemas.openxmlformats.org/drawingml/2006/main" noChangeAspect="1"/>
                 </wp:cNvGraphicFramePr>
@@ -7165,23 +7255,36 @@
                   <a:graphicData uri="http://schemas.openxmlformats.org/drawingml/2006/picture">
                     <pic:pic xmlns:pic="http://schemas.openxmlformats.org/drawingml/2006/picture">
                       <pic:nvPicPr>
-                        <pic:cNvPr id="0" name="esiag.jpg"/>
-                        <pic:cNvPicPr/>
+                        <pic:cNvPr id="0" name="Image 4" descr="Description : esiag.jpg"/>
+                        <pic:cNvPicPr>
+                          <a:picLocks noChangeAspect="1" noChangeArrowheads="1"/>
+                        </pic:cNvPicPr>
                       </pic:nvPicPr>
                       <pic:blipFill>
-                        <a:blip r:embed="rId1"/>
+                        <a:blip r:embed="rId1">
+                          <a:extLst>
+                            <a:ext uri="{28A0092B-C50C-407E-A947-70E740481C1C}">
+                              <a14:useLocalDpi xmlns:a14="http://schemas.microsoft.com/office/drawing/2010/main" val="0"/>
+                            </a:ext>
+                          </a:extLst>
+                        </a:blip>
+                        <a:srcRect/>
                         <a:stretch>
                           <a:fillRect/>
                         </a:stretch>
                       </pic:blipFill>
-                      <pic:spPr>
+                      <pic:spPr bwMode="auto">
                         <a:xfrm>
                           <a:off x="0" y="0"/>
-                          <a:ext cx="1831076" cy="632728"/>
+                          <a:ext cx="1819910" cy="629920"/>
                         </a:xfrm>
                         <a:prstGeom prst="rect">
                           <a:avLst/>
                         </a:prstGeom>
+                        <a:noFill/>
+                        <a:ln>
+                          <a:noFill/>
+                        </a:ln>
                       </pic:spPr>
                     </pic:pic>
                   </a:graphicData>
@@ -7194,14 +7297,22 @@
       <w:tc>
         <w:tcPr>
           <w:tcW w:w="4533" w:type="dxa"/>
+          <w:tcBorders>
+            <w:top w:val="single" w:sz="4" w:space="0" w:color="auto"/>
+            <w:left w:val="single" w:sz="4" w:space="0" w:color="auto"/>
+            <w:bottom w:val="single" w:sz="4" w:space="0" w:color="auto"/>
+            <w:right w:val="single" w:sz="4" w:space="0" w:color="auto"/>
+          </w:tcBorders>
+          <w:hideMark/>
         </w:tcPr>
         <w:p>
           <w:pPr>
             <w:pStyle w:val="En-tte"/>
             <w:jc w:val="center"/>
             <w:rPr>
+              <w:rFonts w:ascii="Arial" w:hAnsi="Arial" w:cs="Arial"/>
               <w:b/>
-              <w:color w:val="000000" w:themeColor="text1"/>
+              <w:color w:val="800000"/>
               <w:sz w:val="32"/>
               <w:szCs w:val="32"/>
             </w:rPr>
@@ -7209,7 +7320,7 @@
           <w:r>
             <w:rPr>
               <w:b/>
-              <w:color w:val="000000" w:themeColor="text1"/>
+              <w:color w:val="800000"/>
               <w:sz w:val="32"/>
               <w:szCs w:val="32"/>
             </w:rPr>
@@ -7222,7 +7333,7 @@
             <w:jc w:val="center"/>
             <w:rPr>
               <w:b/>
-              <w:color w:val="000000" w:themeColor="text1"/>
+              <w:color w:val="800000"/>
               <w:sz w:val="32"/>
               <w:szCs w:val="32"/>
             </w:rPr>
@@ -7230,11 +7341,11 @@
           <w:r>
             <w:rPr>
               <w:b/>
-              <w:color w:val="000000" w:themeColor="text1"/>
+              <w:color w:val="800000"/>
               <w:sz w:val="32"/>
               <w:szCs w:val="32"/>
             </w:rPr>
-            <w:t>Vision Document</w:t>
+            <w:t>Vision Doc</w:t>
           </w:r>
         </w:p>
         <w:p>
@@ -7250,35 +7361,25 @@
           <w:r>
             <w:rPr>
               <w:b/>
-              <w:color w:val="000000" w:themeColor="text1"/>
+              <w:color w:val="800000"/>
               <w:sz w:val="32"/>
               <w:szCs w:val="32"/>
             </w:rPr>
-            <w:t>Version 0.3</w:t>
+            <w:t xml:space="preserve">Version </w:t>
           </w:r>
           <w:r>
             <w:rPr>
               <w:b/>
-              <w:color w:val="000000" w:themeColor="text1"/>
+              <w:color w:val="800000"/>
               <w:sz w:val="32"/>
               <w:szCs w:val="32"/>
             </w:rPr>
-            <w:t>.0</w:t>
+            <w:t>0.2.0</w:t>
           </w:r>
         </w:p>
       </w:tc>
     </w:tr>
   </w:tbl>
-  <w:p>
-    <w:pPr>
-      <w:pStyle w:val="En-tte"/>
-    </w:pPr>
-  </w:p>
-</w:hdr>
-</file>
-
-<file path=word/header3.xml><?xml version="1.0" encoding="utf-8"?>
-<w:hdr xmlns:wpc="http://schemas.microsoft.com/office/word/2010/wordprocessingCanvas" xmlns:mc="http://schemas.openxmlformats.org/markup-compatibility/2006" xmlns:o="urn:schemas-microsoft-com:office:office" xmlns:r="http://schemas.openxmlformats.org/officeDocument/2006/relationships" xmlns:m="http://schemas.openxmlformats.org/officeDocument/2006/math" xmlns:v="urn:schemas-microsoft-com:vml" xmlns:wp14="http://schemas.microsoft.com/office/word/2010/wordprocessingDrawing" xmlns:wp="http://schemas.openxmlformats.org/drawingml/2006/wordprocessingDrawing" xmlns:w10="urn:schemas-microsoft-com:office:word" xmlns:w="http://schemas.openxmlformats.org/wordprocessingml/2006/main" xmlns:w14="http://schemas.microsoft.com/office/word/2010/wordml" xmlns:wpg="http://schemas.microsoft.com/office/word/2010/wordprocessingGroup" xmlns:wpi="http://schemas.microsoft.com/office/word/2010/wordprocessingInk" xmlns:wne="http://schemas.microsoft.com/office/word/2006/wordml" xmlns:wps="http://schemas.microsoft.com/office/word/2010/wordprocessingShape" mc:Ignorable="w14 wp14">
   <w:p>
     <w:pPr>
       <w:pStyle w:val="En-tte"/>
@@ -9324,6 +9425,18 @@
       <w:u w:val="single"/>
     </w:rPr>
   </w:style>
+  <w:style w:type="character" w:styleId="Lienhypertextesuivivisit">
+    <w:name w:val="FollowedHyperlink"/>
+    <w:basedOn w:val="Policepardfaut"/>
+    <w:uiPriority w:val="99"/>
+    <w:semiHidden/>
+    <w:unhideWhenUsed/>
+    <w:rsid w:val="00600FF5"/>
+    <w:rPr>
+      <w:color w:val="800080" w:themeColor="followedHyperlink"/>
+      <w:u w:val="single"/>
+    </w:rPr>
+  </w:style>
 </w:styles>
 </file>
 
@@ -9834,7 +9947,562 @@
       <w:u w:val="single"/>
     </w:rPr>
   </w:style>
+  <w:style w:type="character" w:styleId="Lienhypertextesuivivisit">
+    <w:name w:val="FollowedHyperlink"/>
+    <w:basedOn w:val="Policepardfaut"/>
+    <w:uiPriority w:val="99"/>
+    <w:semiHidden/>
+    <w:unhideWhenUsed/>
+    <w:rsid w:val="00600FF5"/>
+    <w:rPr>
+      <w:color w:val="800080" w:themeColor="followedHyperlink"/>
+      <w:u w:val="single"/>
+    </w:rPr>
+  </w:style>
 </w:styles>
+</file>
+
+<file path=word/glossary/document.xml><?xml version="1.0" encoding="utf-8"?>
+<w:glossaryDocument xmlns:wpc="http://schemas.microsoft.com/office/word/2010/wordprocessingCanvas" xmlns:mc="http://schemas.openxmlformats.org/markup-compatibility/2006" xmlns:o="urn:schemas-microsoft-com:office:office" xmlns:r="http://schemas.openxmlformats.org/officeDocument/2006/relationships" xmlns:m="http://schemas.openxmlformats.org/officeDocument/2006/math" xmlns:v="urn:schemas-microsoft-com:vml" xmlns:wp14="http://schemas.microsoft.com/office/word/2010/wordprocessingDrawing" xmlns:wp="http://schemas.openxmlformats.org/drawingml/2006/wordprocessingDrawing" xmlns:w10="urn:schemas-microsoft-com:office:word" xmlns:w="http://schemas.openxmlformats.org/wordprocessingml/2006/main" xmlns:w14="http://schemas.microsoft.com/office/word/2010/wordml" xmlns:wpg="http://schemas.microsoft.com/office/word/2010/wordprocessingGroup" xmlns:wpi="http://schemas.microsoft.com/office/word/2010/wordprocessingInk" xmlns:wne="http://schemas.microsoft.com/office/word/2006/wordml" xmlns:wps="http://schemas.microsoft.com/office/word/2010/wordprocessingShape" mc:Ignorable="w14 wp14">
+  <w:docParts>
+    <w:docPart>
+      <w:docPartPr>
+        <w:name w:val="97DFA03A4FE2413A9603494527E68BE6"/>
+        <w:category>
+          <w:name w:val="Général"/>
+          <w:gallery w:val="placeholder"/>
+        </w:category>
+        <w:types>
+          <w:type w:val="bbPlcHdr"/>
+        </w:types>
+        <w:behaviors>
+          <w:behavior w:val="content"/>
+        </w:behaviors>
+        <w:guid w:val="{298A8A6E-59BD-4818-B3D8-EC587BD39C19}"/>
+      </w:docPartPr>
+      <w:docPartBody>
+        <w:p>
+          <w:pPr>
+            <w:pStyle w:val="97DFA03A4FE2413A9603494527E68BE6"/>
+          </w:pPr>
+          <w:r>
+            <w:t>[Nom de la société]</w:t>
+          </w:r>
+        </w:p>
+      </w:docPartBody>
+    </w:docPart>
+  </w:docParts>
+</w:glossaryDocument>
+</file>
+
+<file path=word/glossary/fontTable.xml><?xml version="1.0" encoding="utf-8"?>
+<w:fonts xmlns:mc="http://schemas.openxmlformats.org/markup-compatibility/2006" xmlns:r="http://schemas.openxmlformats.org/officeDocument/2006/relationships" xmlns:w="http://schemas.openxmlformats.org/wordprocessingml/2006/main" xmlns:w14="http://schemas.microsoft.com/office/word/2010/wordml" mc:Ignorable="w14">
+  <w:font w:name="Symbol">
+    <w:panose1 w:val="05050102010706020507"/>
+    <w:charset w:val="02"/>
+    <w:family w:val="roman"/>
+    <w:pitch w:val="variable"/>
+    <w:sig w:usb0="00000000" w:usb1="10000000" w:usb2="00000000" w:usb3="00000000" w:csb0="80000000" w:csb1="00000000"/>
+  </w:font>
+  <w:font w:name="Times New Roman">
+    <w:panose1 w:val="02020603050405020304"/>
+    <w:charset w:val="00"/>
+    <w:family w:val="roman"/>
+    <w:pitch w:val="variable"/>
+    <w:sig w:usb0="E0002AFF" w:usb1="C0007841" w:usb2="00000009" w:usb3="00000000" w:csb0="000001FF" w:csb1="00000000"/>
+  </w:font>
+  <w:font w:name="Arial">
+    <w:panose1 w:val="020B0604020202020204"/>
+    <w:charset w:val="00"/>
+    <w:family w:val="swiss"/>
+    <w:pitch w:val="variable"/>
+    <w:sig w:usb0="E0002AFF" w:usb1="C0007843" w:usb2="00000009" w:usb3="00000000" w:csb0="000001FF" w:csb1="00000000"/>
+  </w:font>
+  <w:font w:name="Courier New">
+    <w:panose1 w:val="02070309020205020404"/>
+    <w:charset w:val="00"/>
+    <w:family w:val="modern"/>
+    <w:pitch w:val="fixed"/>
+    <w:sig w:usb0="E0002AFF" w:usb1="C0007843" w:usb2="00000009" w:usb3="00000000" w:csb0="000001FF" w:csb1="00000000"/>
+  </w:font>
+  <w:font w:name="Wingdings">
+    <w:panose1 w:val="05000000000000000000"/>
+    <w:charset w:val="02"/>
+    <w:family w:val="auto"/>
+    <w:pitch w:val="variable"/>
+    <w:sig w:usb0="00000000" w:usb1="10000000" w:usb2="00000000" w:usb3="00000000" w:csb0="80000000" w:csb1="00000000"/>
+  </w:font>
+  <w:font w:name="Calibri">
+    <w:panose1 w:val="020F0502020204030204"/>
+    <w:charset w:val="00"/>
+    <w:family w:val="swiss"/>
+    <w:pitch w:val="variable"/>
+    <w:sig w:usb0="E10002FF" w:usb1="4000ACFF" w:usb2="00000009" w:usb3="00000000" w:csb0="0000019F" w:csb1="00000000"/>
+  </w:font>
+  <w:font w:name="Cambria">
+    <w:panose1 w:val="02040503050406030204"/>
+    <w:charset w:val="00"/>
+    <w:family w:val="roman"/>
+    <w:pitch w:val="variable"/>
+    <w:sig w:usb0="E00002FF" w:usb1="400004FF" w:usb2="00000000" w:usb3="00000000" w:csb0="0000019F" w:csb1="00000000"/>
+  </w:font>
+  <w:font w:name="Tahoma">
+    <w:panose1 w:val="020B0604030504040204"/>
+    <w:charset w:val="00"/>
+    <w:family w:val="swiss"/>
+    <w:notTrueType/>
+    <w:pitch w:val="variable"/>
+    <w:sig w:usb0="00000003" w:usb1="00000000" w:usb2="00000000" w:usb3="00000000" w:csb0="00000001" w:csb1="00000000"/>
+  </w:font>
+  <w:font w:name="Ebrima">
+    <w:panose1 w:val="02000000000000000000"/>
+    <w:charset w:val="00"/>
+    <w:family w:val="auto"/>
+    <w:pitch w:val="variable"/>
+    <w:sig w:usb0="A000005F" w:usb1="02000041" w:usb2="00000000" w:usb3="00000000" w:csb0="00000093" w:csb1="00000000"/>
+  </w:font>
+</w:fonts>
+</file>
+
+<file path=word/glossary/settings.xml><?xml version="1.0" encoding="utf-8"?>
+<w:settings xmlns:mc="http://schemas.openxmlformats.org/markup-compatibility/2006" xmlns:o="urn:schemas-microsoft-com:office:office" xmlns:r="http://schemas.openxmlformats.org/officeDocument/2006/relationships" xmlns:m="http://schemas.openxmlformats.org/officeDocument/2006/math" xmlns:v="urn:schemas-microsoft-com:vml" xmlns:w10="urn:schemas-microsoft-com:office:word" xmlns:w="http://schemas.openxmlformats.org/wordprocessingml/2006/main" xmlns:w14="http://schemas.microsoft.com/office/word/2010/wordml" xmlns:sl="http://schemas.openxmlformats.org/schemaLibrary/2006/main" mc:Ignorable="w14">
+  <w:view w:val="normal"/>
+  <w:defaultTabStop w:val="708"/>
+  <w:hyphenationZone w:val="425"/>
+  <w:characterSpacingControl w:val="doNotCompress"/>
+  <w:compat>
+    <w:useFELayout/>
+    <w:compatSetting w:name="compatibilityMode" w:uri="http://schemas.microsoft.com/office/word" w:val="14"/>
+    <w:compatSetting w:name="overrideTableStyleFontSizeAndJustification" w:uri="http://schemas.microsoft.com/office/word" w:val="1"/>
+    <w:compatSetting w:name="enableOpenTypeFeatures" w:uri="http://schemas.microsoft.com/office/word" w:val="1"/>
+    <w:compatSetting w:name="doNotFlipMirrorIndents" w:uri="http://schemas.microsoft.com/office/word" w:val="1"/>
+  </w:compat>
+  <w:rsids>
+    <w:rsidRoot w:val="00837B5F"/>
+    <w:rsid w:val="00590676"/>
+    <w:rsid w:val="00837B5F"/>
+  </w:rsids>
+  <m:mathPr>
+    <m:mathFont m:val="Cambria Math"/>
+    <m:brkBin m:val="before"/>
+    <m:brkBinSub m:val="--"/>
+    <m:smallFrac m:val="0"/>
+    <m:dispDef/>
+    <m:lMargin m:val="0"/>
+    <m:rMargin m:val="0"/>
+    <m:defJc m:val="centerGroup"/>
+    <m:wrapIndent m:val="1440"/>
+    <m:intLim m:val="subSup"/>
+    <m:naryLim m:val="undOvr"/>
+  </m:mathPr>
+  <w:themeFontLang w:val="fr-FR"/>
+  <w:clrSchemeMapping w:bg1="light1" w:t1="dark1" w:bg2="light2" w:t2="dark2" w:accent1="accent1" w:accent2="accent2" w:accent3="accent3" w:accent4="accent4" w:accent5="accent5" w:accent6="accent6" w:hyperlink="hyperlink" w:followedHyperlink="followedHyperlink"/>
+  <w:decimalSymbol w:val=","/>
+  <w:listSeparator w:val=";"/>
+</w:settings>
+</file>
+
+<file path=word/glossary/styles.xml><?xml version="1.0" encoding="utf-8"?>
+<w:styles xmlns:mc="http://schemas.openxmlformats.org/markup-compatibility/2006" xmlns:r="http://schemas.openxmlformats.org/officeDocument/2006/relationships" xmlns:w="http://schemas.openxmlformats.org/wordprocessingml/2006/main" xmlns:w14="http://schemas.microsoft.com/office/word/2010/wordml" mc:Ignorable="w14">
+  <w:docDefaults>
+    <w:rPrDefault>
+      <w:rPr>
+        <w:rFonts w:asciiTheme="minorHAnsi" w:eastAsiaTheme="minorEastAsia" w:hAnsiTheme="minorHAnsi" w:cstheme="minorBidi"/>
+        <w:sz w:val="22"/>
+        <w:szCs w:val="22"/>
+        <w:lang w:val="fr-FR" w:eastAsia="fr-FR" w:bidi="ar-SA"/>
+      </w:rPr>
+    </w:rPrDefault>
+    <w:pPrDefault>
+      <w:pPr>
+        <w:spacing w:after="200" w:line="276" w:lineRule="auto"/>
+      </w:pPr>
+    </w:pPrDefault>
+  </w:docDefaults>
+  <w:latentStyles w:defLockedState="0" w:defUIPriority="99" w:defSemiHidden="1" w:defUnhideWhenUsed="1" w:defQFormat="0" w:count="267">
+    <w:lsdException w:name="Normal" w:semiHidden="0" w:uiPriority="0" w:unhideWhenUsed="0" w:qFormat="1"/>
+    <w:lsdException w:name="heading 1" w:semiHidden="0" w:uiPriority="9" w:unhideWhenUsed="0" w:qFormat="1"/>
+    <w:lsdException w:name="heading 2" w:uiPriority="9" w:qFormat="1"/>
+    <w:lsdException w:name="heading 3" w:uiPriority="9" w:qFormat="1"/>
+    <w:lsdException w:name="heading 4" w:uiPriority="9" w:qFormat="1"/>
+    <w:lsdException w:name="heading 5" w:uiPriority="9" w:qFormat="1"/>
+    <w:lsdException w:name="heading 6" w:uiPriority="9" w:qFormat="1"/>
+    <w:lsdException w:name="heading 7" w:uiPriority="9" w:qFormat="1"/>
+    <w:lsdException w:name="heading 8" w:uiPriority="9" w:qFormat="1"/>
+    <w:lsdException w:name="heading 9" w:uiPriority="9" w:qFormat="1"/>
+    <w:lsdException w:name="toc 1" w:uiPriority="39"/>
+    <w:lsdException w:name="toc 2" w:uiPriority="39"/>
+    <w:lsdException w:name="toc 3" w:uiPriority="39"/>
+    <w:lsdException w:name="toc 4" w:uiPriority="39"/>
+    <w:lsdException w:name="toc 5" w:uiPriority="39"/>
+    <w:lsdException w:name="toc 6" w:uiPriority="39"/>
+    <w:lsdException w:name="toc 7" w:uiPriority="39"/>
+    <w:lsdException w:name="toc 8" w:uiPriority="39"/>
+    <w:lsdException w:name="toc 9" w:uiPriority="39"/>
+    <w:lsdException w:name="caption" w:uiPriority="35" w:qFormat="1"/>
+    <w:lsdException w:name="Title" w:semiHidden="0" w:uiPriority="10" w:unhideWhenUsed="0" w:qFormat="1"/>
+    <w:lsdException w:name="Default Paragraph Font" w:uiPriority="1"/>
+    <w:lsdException w:name="Subtitle" w:semiHidden="0" w:uiPriority="11" w:unhideWhenUsed="0" w:qFormat="1"/>
+    <w:lsdException w:name="Strong" w:semiHidden="0" w:uiPriority="22" w:unhideWhenUsed="0" w:qFormat="1"/>
+    <w:lsdException w:name="Emphasis" w:semiHidden="0" w:uiPriority="20" w:unhideWhenUsed="0" w:qFormat="1"/>
+    <w:lsdException w:name="Table Grid" w:semiHidden="0" w:uiPriority="59" w:unhideWhenUsed="0"/>
+    <w:lsdException w:name="Placeholder Text" w:unhideWhenUsed="0"/>
+    <w:lsdException w:name="No Spacing" w:semiHidden="0" w:uiPriority="1" w:unhideWhenUsed="0" w:qFormat="1"/>
+    <w:lsdException w:name="Light Shading" w:semiHidden="0" w:uiPriority="60" w:unhideWhenUsed="0"/>
+    <w:lsdException w:name="Light List" w:semiHidden="0" w:uiPriority="61" w:unhideWhenUsed="0"/>
+    <w:lsdException w:name="Light Grid" w:semiHidden="0" w:uiPriority="62" w:unhideWhenUsed="0"/>
+    <w:lsdException w:name="Medium Shading 1" w:semiHidden="0" w:uiPriority="63" w:unhideWhenUsed="0"/>
+    <w:lsdException w:name="Medium Shading 2" w:semiHidden="0" w:uiPriority="64" w:unhideWhenUsed="0"/>
+    <w:lsdException w:name="Medium List 1" w:semiHidden="0" w:uiPriority="65" w:unhideWhenUsed="0"/>
+    <w:lsdException w:name="Medium List 2" w:semiHidden="0" w:uiPriority="66" w:unhideWhenUsed="0"/>
+    <w:lsdException w:name="Medium Grid 1" w:semiHidden="0" w:uiPriority="67" w:unhideWhenUsed="0"/>
+    <w:lsdException w:name="Medium Grid 2" w:semiHidden="0" w:uiPriority="68" w:unhideWhenUsed="0"/>
+    <w:lsdException w:name="Medium Grid 3" w:semiHidden="0" w:uiPriority="69" w:unhideWhenUsed="0"/>
+    <w:lsdException w:name="Dark List" w:semiHidden="0" w:uiPriority="70" w:unhideWhenUsed="0"/>
+    <w:lsdException w:name="Colorful Shading" w:semiHidden="0" w:uiPriority="71" w:unhideWhenUsed="0"/>
+    <w:lsdException w:name="Colorful List" w:semiHidden="0" w:uiPriority="72" w:unhideWhenUsed="0"/>
+    <w:lsdException w:name="Colorful Grid" w:semiHidden="0" w:uiPriority="73" w:unhideWhenUsed="0"/>
+    <w:lsdException w:name="Light Shading Accent 1" w:semiHidden="0" w:uiPriority="60" w:unhideWhenUsed="0"/>
+    <w:lsdException w:name="Light List Accent 1" w:semiHidden="0" w:uiPriority="61" w:unhideWhenUsed="0"/>
+    <w:lsdException w:name="Light Grid Accent 1" w:semiHidden="0" w:uiPriority="62" w:unhideWhenUsed="0"/>
+    <w:lsdException w:name="Medium Shading 1 Accent 1" w:semiHidden="0" w:uiPriority="63" w:unhideWhenUsed="0"/>
+    <w:lsdException w:name="Medium Shading 2 Accent 1" w:semiHidden="0" w:uiPriority="64" w:unhideWhenUsed="0"/>
+    <w:lsdException w:name="Medium List 1 Accent 1" w:semiHidden="0" w:uiPriority="65" w:unhideWhenUsed="0"/>
+    <w:lsdException w:name="Revision" w:unhideWhenUsed="0"/>
+    <w:lsdException w:name="List Paragraph" w:semiHidden="0" w:uiPriority="34" w:unhideWhenUsed="0" w:qFormat="1"/>
+    <w:lsdException w:name="Quote" w:semiHidden="0" w:uiPriority="29" w:unhideWhenUsed="0" w:qFormat="1"/>
+    <w:lsdException w:name="Intense Quote" w:semiHidden="0" w:uiPriority="30" w:unhideWhenUsed="0" w:qFormat="1"/>
+    <w:lsdException w:name="Medium List 2 Accent 1" w:semiHidden="0" w:uiPriority="66" w:unhideWhenUsed="0"/>
+    <w:lsdException w:name="Medium Grid 1 Accent 1" w:semiHidden="0" w:uiPriority="67" w:unhideWhenUsed="0"/>
+    <w:lsdException w:name="Medium Grid 2 Accent 1" w:semiHidden="0" w:uiPriority="68" w:unhideWhenUsed="0"/>
+    <w:lsdException w:name="Medium Grid 3 Accent 1" w:semiHidden="0" w:uiPriority="69" w:unhideWhenUsed="0"/>
+    <w:lsdException w:name="Dark List Accent 1" w:semiHidden="0" w:uiPriority="70" w:unhideWhenUsed="0"/>
+    <w:lsdException w:name="Colorful Shading Accent 1" w:semiHidden="0" w:uiPriority="71" w:unhideWhenUsed="0"/>
+    <w:lsdException w:name="Colorful List Accent 1" w:semiHidden="0" w:uiPriority="72" w:unhideWhenUsed="0"/>
+    <w:lsdException w:name="Colorful Grid Accent 1" w:semiHidden="0" w:uiPriority="73" w:unhideWhenUsed="0"/>
+    <w:lsdException w:name="Light Shading Accent 2" w:semiHidden="0" w:uiPriority="60" w:unhideWhenUsed="0"/>
+    <w:lsdException w:name="Light List Accent 2" w:semiHidden="0" w:uiPriority="61" w:unhideWhenUsed="0"/>
+    <w:lsdException w:name="Light Grid Accent 2" w:semiHidden="0" w:uiPriority="62" w:unhideWhenUsed="0"/>
+    <w:lsdException w:name="Medium Shading 1 Accent 2" w:semiHidden="0" w:uiPriority="63" w:unhideWhenUsed="0"/>
+    <w:lsdException w:name="Medium Shading 2 Accent 2" w:semiHidden="0" w:uiPriority="64" w:unhideWhenUsed="0"/>
+    <w:lsdException w:name="Medium List 1 Accent 2" w:semiHidden="0" w:uiPriority="65" w:unhideWhenUsed="0"/>
+    <w:lsdException w:name="Medium List 2 Accent 2" w:semiHidden="0" w:uiPriority="66" w:unhideWhenUsed="0"/>
+    <w:lsdException w:name="Medium Grid 1 Accent 2" w:semiHidden="0" w:uiPriority="67" w:unhideWhenUsed="0"/>
+    <w:lsdException w:name="Medium Grid 2 Accent 2" w:semiHidden="0" w:uiPriority="68" w:unhideWhenUsed="0"/>
+    <w:lsdException w:name="Medium Grid 3 Accent 2" w:semiHidden="0" w:uiPriority="69" w:unhideWhenUsed="0"/>
+    <w:lsdException w:name="Dark List Accent 2" w:semiHidden="0" w:uiPriority="70" w:unhideWhenUsed="0"/>
+    <w:lsdException w:name="Colorful Shading Accent 2" w:semiHidden="0" w:uiPriority="71" w:unhideWhenUsed="0"/>
+    <w:lsdException w:name="Colorful List Accent 2" w:semiHidden="0" w:uiPriority="72" w:unhideWhenUsed="0"/>
+    <w:lsdException w:name="Colorful Grid Accent 2" w:semiHidden="0" w:uiPriority="73" w:unhideWhenUsed="0"/>
+    <w:lsdException w:name="Light Shading Accent 3" w:semiHidden="0" w:uiPriority="60" w:unhideWhenUsed="0"/>
+    <w:lsdException w:name="Light List Accent 3" w:semiHidden="0" w:uiPriority="61" w:unhideWhenUsed="0"/>
+    <w:lsdException w:name="Light Grid Accent 3" w:semiHidden="0" w:uiPriority="62" w:unhideWhenUsed="0"/>
+    <w:lsdException w:name="Medium Shading 1 Accent 3" w:semiHidden="0" w:uiPriority="63" w:unhideWhenUsed="0"/>
+    <w:lsdException w:name="Medium Shading 2 Accent 3" w:semiHidden="0" w:uiPriority="64" w:unhideWhenUsed="0"/>
+    <w:lsdException w:name="Medium List 1 Accent 3" w:semiHidden="0" w:uiPriority="65" w:unhideWhenUsed="0"/>
+    <w:lsdException w:name="Medium List 2 Accent 3" w:semiHidden="0" w:uiPriority="66" w:unhideWhenUsed="0"/>
+    <w:lsdException w:name="Medium Grid 1 Accent 3" w:semiHidden="0" w:uiPriority="67" w:unhideWhenUsed="0"/>
+    <w:lsdException w:name="Medium Grid 2 Accent 3" w:semiHidden="0" w:uiPriority="68" w:unhideWhenUsed="0"/>
+    <w:lsdException w:name="Medium Grid 3 Accent 3" w:semiHidden="0" w:uiPriority="69" w:unhideWhenUsed="0"/>
+    <w:lsdException w:name="Dark List Accent 3" w:semiHidden="0" w:uiPriority="70" w:unhideWhenUsed="0"/>
+    <w:lsdException w:name="Colorful Shading Accent 3" w:semiHidden="0" w:uiPriority="71" w:unhideWhenUsed="0"/>
+    <w:lsdException w:name="Colorful List Accent 3" w:semiHidden="0" w:uiPriority="72" w:unhideWhenUsed="0"/>
+    <w:lsdException w:name="Colorful Grid Accent 3" w:semiHidden="0" w:uiPriority="73" w:unhideWhenUsed="0"/>
+    <w:lsdException w:name="Light Shading Accent 4" w:semiHidden="0" w:uiPriority="60" w:unhideWhenUsed="0"/>
+    <w:lsdException w:name="Light List Accent 4" w:semiHidden="0" w:uiPriority="61" w:unhideWhenUsed="0"/>
+    <w:lsdException w:name="Light Grid Accent 4" w:semiHidden="0" w:uiPriority="62" w:unhideWhenUsed="0"/>
+    <w:lsdException w:name="Medium Shading 1 Accent 4" w:semiHidden="0" w:uiPriority="63" w:unhideWhenUsed="0"/>
+    <w:lsdException w:name="Medium Shading 2 Accent 4" w:semiHidden="0" w:uiPriority="64" w:unhideWhenUsed="0"/>
+    <w:lsdException w:name="Medium List 1 Accent 4" w:semiHidden="0" w:uiPriority="65" w:unhideWhenUsed="0"/>
+    <w:lsdException w:name="Medium List 2 Accent 4" w:semiHidden="0" w:uiPriority="66" w:unhideWhenUsed="0"/>
+    <w:lsdException w:name="Medium Grid 1 Accent 4" w:semiHidden="0" w:uiPriority="67" w:unhideWhenUsed="0"/>
+    <w:lsdException w:name="Medium Grid 2 Accent 4" w:semiHidden="0" w:uiPriority="68" w:unhideWhenUsed="0"/>
+    <w:lsdException w:name="Medium Grid 3 Accent 4" w:semiHidden="0" w:uiPriority="69" w:unhideWhenUsed="0"/>
+    <w:lsdException w:name="Dark List Accent 4" w:semiHidden="0" w:uiPriority="70" w:unhideWhenUsed="0"/>
+    <w:lsdException w:name="Colorful Shading Accent 4" w:semiHidden="0" w:uiPriority="71" w:unhideWhenUsed="0"/>
+    <w:lsdException w:name="Colorful List Accent 4" w:semiHidden="0" w:uiPriority="72" w:unhideWhenUsed="0"/>
+    <w:lsdException w:name="Colorful Grid Accent 4" w:semiHidden="0" w:uiPriority="73" w:unhideWhenUsed="0"/>
+    <w:lsdException w:name="Light Shading Accent 5" w:semiHidden="0" w:uiPriority="60" w:unhideWhenUsed="0"/>
+    <w:lsdException w:name="Light List Accent 5" w:semiHidden="0" w:uiPriority="61" w:unhideWhenUsed="0"/>
+    <w:lsdException w:name="Light Grid Accent 5" w:semiHidden="0" w:uiPriority="62" w:unhideWhenUsed="0"/>
+    <w:lsdException w:name="Medium Shading 1 Accent 5" w:semiHidden="0" w:uiPriority="63" w:unhideWhenUsed="0"/>
+    <w:lsdException w:name="Medium Shading 2 Accent 5" w:semiHidden="0" w:uiPriority="64" w:unhideWhenUsed="0"/>
+    <w:lsdException w:name="Medium List 1 Accent 5" w:semiHidden="0" w:uiPriority="65" w:unhideWhenUsed="0"/>
+    <w:lsdException w:name="Medium List 2 Accent 5" w:semiHidden="0" w:uiPriority="66" w:unhideWhenUsed="0"/>
+    <w:lsdException w:name="Medium Grid 1 Accent 5" w:semiHidden="0" w:uiPriority="67" w:unhideWhenUsed="0"/>
+    <w:lsdException w:name="Medium Grid 2 Accent 5" w:semiHidden="0" w:uiPriority="68" w:unhideWhenUsed="0"/>
+    <w:lsdException w:name="Medium Grid 3 Accent 5" w:semiHidden="0" w:uiPriority="69" w:unhideWhenUsed="0"/>
+    <w:lsdException w:name="Dark List Accent 5" w:semiHidden="0" w:uiPriority="70" w:unhideWhenUsed="0"/>
+    <w:lsdException w:name="Colorful Shading Accent 5" w:semiHidden="0" w:uiPriority="71" w:unhideWhenUsed="0"/>
+    <w:lsdException w:name="Colorful List Accent 5" w:semiHidden="0" w:uiPriority="72" w:unhideWhenUsed="0"/>
+    <w:lsdException w:name="Colorful Grid Accent 5" w:semiHidden="0" w:uiPriority="73" w:unhideWhenUsed="0"/>
+    <w:lsdException w:name="Light Shading Accent 6" w:semiHidden="0" w:uiPriority="60" w:unhideWhenUsed="0"/>
+    <w:lsdException w:name="Light List Accent 6" w:semiHidden="0" w:uiPriority="61" w:unhideWhenUsed="0"/>
+    <w:lsdException w:name="Light Grid Accent 6" w:semiHidden="0" w:uiPriority="62" w:unhideWhenUsed="0"/>
+    <w:lsdException w:name="Medium Shading 1 Accent 6" w:semiHidden="0" w:uiPriority="63" w:unhideWhenUsed="0"/>
+    <w:lsdException w:name="Medium Shading 2 Accent 6" w:semiHidden="0" w:uiPriority="64" w:unhideWhenUsed="0"/>
+    <w:lsdException w:name="Medium List 1 Accent 6" w:semiHidden="0" w:uiPriority="65" w:unhideWhenUsed="0"/>
+    <w:lsdException w:name="Medium List 2 Accent 6" w:semiHidden="0" w:uiPriority="66" w:unhideWhenUsed="0"/>
+    <w:lsdException w:name="Medium Grid 1 Accent 6" w:semiHidden="0" w:uiPriority="67" w:unhideWhenUsed="0"/>
+    <w:lsdException w:name="Medium Grid 2 Accent 6" w:semiHidden="0" w:uiPriority="68" w:unhideWhenUsed="0"/>
+    <w:lsdException w:name="Medium Grid 3 Accent 6" w:semiHidden="0" w:uiPriority="69" w:unhideWhenUsed="0"/>
+    <w:lsdException w:name="Dark List Accent 6" w:semiHidden="0" w:uiPriority="70" w:unhideWhenUsed="0"/>
+    <w:lsdException w:name="Colorful Shading Accent 6" w:semiHidden="0" w:uiPriority="71" w:unhideWhenUsed="0"/>
+    <w:lsdException w:name="Colorful List Accent 6" w:semiHidden="0" w:uiPriority="72" w:unhideWhenUsed="0"/>
+    <w:lsdException w:name="Colorful Grid Accent 6" w:semiHidden="0" w:uiPriority="73" w:unhideWhenUsed="0"/>
+    <w:lsdException w:name="Subtle Emphasis" w:semiHidden="0" w:uiPriority="19" w:unhideWhenUsed="0" w:qFormat="1"/>
+    <w:lsdException w:name="Intense Emphasis" w:semiHidden="0" w:uiPriority="21" w:unhideWhenUsed="0" w:qFormat="1"/>
+    <w:lsdException w:name="Subtle Reference" w:semiHidden="0" w:uiPriority="31" w:unhideWhenUsed="0" w:qFormat="1"/>
+    <w:lsdException w:name="Intense Reference" w:semiHidden="0" w:uiPriority="32" w:unhideWhenUsed="0" w:qFormat="1"/>
+    <w:lsdException w:name="Book Title" w:semiHidden="0" w:uiPriority="33" w:unhideWhenUsed="0" w:qFormat="1"/>
+    <w:lsdException w:name="Bibliography" w:uiPriority="37"/>
+    <w:lsdException w:name="TOC Heading" w:uiPriority="39" w:qFormat="1"/>
+  </w:latentStyles>
+  <w:style w:type="paragraph" w:default="1" w:styleId="Normal">
+    <w:name w:val="Normal"/>
+    <w:qFormat/>
+  </w:style>
+  <w:style w:type="character" w:default="1" w:styleId="Policepardfaut">
+    <w:name w:val="Default Paragraph Font"/>
+    <w:uiPriority w:val="1"/>
+    <w:semiHidden/>
+    <w:unhideWhenUsed/>
+  </w:style>
+  <w:style w:type="table" w:default="1" w:styleId="TableauNormal">
+    <w:name w:val="Normal Table"/>
+    <w:uiPriority w:val="99"/>
+    <w:semiHidden/>
+    <w:unhideWhenUsed/>
+    <w:tblPr>
+      <w:tblInd w:w="0" w:type="dxa"/>
+      <w:tblCellMar>
+        <w:top w:w="0" w:type="dxa"/>
+        <w:left w:w="108" w:type="dxa"/>
+        <w:bottom w:w="0" w:type="dxa"/>
+        <w:right w:w="108" w:type="dxa"/>
+      </w:tblCellMar>
+    </w:tblPr>
+  </w:style>
+  <w:style w:type="numbering" w:default="1" w:styleId="Aucuneliste">
+    <w:name w:val="No List"/>
+    <w:uiPriority w:val="99"/>
+    <w:semiHidden/>
+    <w:unhideWhenUsed/>
+  </w:style>
+  <w:style w:type="paragraph" w:customStyle="1" w:styleId="6E46E26A8C5E498B8E571B5FDB38639A">
+    <w:name w:val="6E46E26A8C5E498B8E571B5FDB38639A"/>
+    <w:rsid w:val="00837B5F"/>
+  </w:style>
+  <w:style w:type="paragraph" w:customStyle="1" w:styleId="97DFA03A4FE2413A9603494527E68BE6">
+    <w:name w:val="97DFA03A4FE2413A9603494527E68BE6"/>
+    <w:rsid w:val="00837B5F"/>
+  </w:style>
+</w:styles>
+</file>
+
+<file path=word/glossary/stylesWithEffects.xml><?xml version="1.0" encoding="utf-8"?>
+<w:styles xmlns:wpc="http://schemas.microsoft.com/office/word/2010/wordprocessingCanvas" xmlns:mc="http://schemas.openxmlformats.org/markup-compatibility/2006" xmlns:o="urn:schemas-microsoft-com:office:office" xmlns:r="http://schemas.openxmlformats.org/officeDocument/2006/relationships" xmlns:m="http://schemas.openxmlformats.org/officeDocument/2006/math" xmlns:v="urn:schemas-microsoft-com:vml" xmlns:wp14="http://schemas.microsoft.com/office/word/2010/wordprocessingDrawing" xmlns:wp="http://schemas.openxmlformats.org/drawingml/2006/wordprocessingDrawing" xmlns:w10="urn:schemas-microsoft-com:office:word" xmlns:w="http://schemas.openxmlformats.org/wordprocessingml/2006/main" xmlns:w14="http://schemas.microsoft.com/office/word/2010/wordml" xmlns:wpg="http://schemas.microsoft.com/office/word/2010/wordprocessingGroup" xmlns:wpi="http://schemas.microsoft.com/office/word/2010/wordprocessingInk" xmlns:wne="http://schemas.microsoft.com/office/word/2006/wordml" xmlns:wps="http://schemas.microsoft.com/office/word/2010/wordprocessingShape" mc:Ignorable="w14 wp14">
+  <w:docDefaults>
+    <w:rPrDefault>
+      <w:rPr>
+        <w:rFonts w:asciiTheme="minorHAnsi" w:eastAsiaTheme="minorEastAsia" w:hAnsiTheme="minorHAnsi" w:cstheme="minorBidi"/>
+        <w:sz w:val="22"/>
+        <w:szCs w:val="22"/>
+        <w:lang w:val="fr-FR" w:eastAsia="fr-FR" w:bidi="ar-SA"/>
+      </w:rPr>
+    </w:rPrDefault>
+    <w:pPrDefault>
+      <w:pPr>
+        <w:spacing w:after="200" w:line="276" w:lineRule="auto"/>
+      </w:pPr>
+    </w:pPrDefault>
+  </w:docDefaults>
+  <w:latentStyles w:defLockedState="0" w:defUIPriority="99" w:defSemiHidden="1" w:defUnhideWhenUsed="1" w:defQFormat="0" w:count="267">
+    <w:lsdException w:name="Normal" w:semiHidden="0" w:uiPriority="0" w:unhideWhenUsed="0" w:qFormat="1"/>
+    <w:lsdException w:name="heading 1" w:semiHidden="0" w:uiPriority="9" w:unhideWhenUsed="0" w:qFormat="1"/>
+    <w:lsdException w:name="heading 2" w:uiPriority="9" w:qFormat="1"/>
+    <w:lsdException w:name="heading 3" w:uiPriority="9" w:qFormat="1"/>
+    <w:lsdException w:name="heading 4" w:uiPriority="9" w:qFormat="1"/>
+    <w:lsdException w:name="heading 5" w:uiPriority="9" w:qFormat="1"/>
+    <w:lsdException w:name="heading 6" w:uiPriority="9" w:qFormat="1"/>
+    <w:lsdException w:name="heading 7" w:uiPriority="9" w:qFormat="1"/>
+    <w:lsdException w:name="heading 8" w:uiPriority="9" w:qFormat="1"/>
+    <w:lsdException w:name="heading 9" w:uiPriority="9" w:qFormat="1"/>
+    <w:lsdException w:name="toc 1" w:uiPriority="39"/>
+    <w:lsdException w:name="toc 2" w:uiPriority="39"/>
+    <w:lsdException w:name="toc 3" w:uiPriority="39"/>
+    <w:lsdException w:name="toc 4" w:uiPriority="39"/>
+    <w:lsdException w:name="toc 5" w:uiPriority="39"/>
+    <w:lsdException w:name="toc 6" w:uiPriority="39"/>
+    <w:lsdException w:name="toc 7" w:uiPriority="39"/>
+    <w:lsdException w:name="toc 8" w:uiPriority="39"/>
+    <w:lsdException w:name="toc 9" w:uiPriority="39"/>
+    <w:lsdException w:name="caption" w:uiPriority="35" w:qFormat="1"/>
+    <w:lsdException w:name="Title" w:semiHidden="0" w:uiPriority="10" w:unhideWhenUsed="0" w:qFormat="1"/>
+    <w:lsdException w:name="Default Paragraph Font" w:uiPriority="1"/>
+    <w:lsdException w:name="Subtitle" w:semiHidden="0" w:uiPriority="11" w:unhideWhenUsed="0" w:qFormat="1"/>
+    <w:lsdException w:name="Strong" w:semiHidden="0" w:uiPriority="22" w:unhideWhenUsed="0" w:qFormat="1"/>
+    <w:lsdException w:name="Emphasis" w:semiHidden="0" w:uiPriority="20" w:unhideWhenUsed="0" w:qFormat="1"/>
+    <w:lsdException w:name="Table Grid" w:semiHidden="0" w:uiPriority="59" w:unhideWhenUsed="0"/>
+    <w:lsdException w:name="Placeholder Text" w:unhideWhenUsed="0"/>
+    <w:lsdException w:name="No Spacing" w:semiHidden="0" w:uiPriority="1" w:unhideWhenUsed="0" w:qFormat="1"/>
+    <w:lsdException w:name="Light Shading" w:semiHidden="0" w:uiPriority="60" w:unhideWhenUsed="0"/>
+    <w:lsdException w:name="Light List" w:semiHidden="0" w:uiPriority="61" w:unhideWhenUsed="0"/>
+    <w:lsdException w:name="Light Grid" w:semiHidden="0" w:uiPriority="62" w:unhideWhenUsed="0"/>
+    <w:lsdException w:name="Medium Shading 1" w:semiHidden="0" w:uiPriority="63" w:unhideWhenUsed="0"/>
+    <w:lsdException w:name="Medium Shading 2" w:semiHidden="0" w:uiPriority="64" w:unhideWhenUsed="0"/>
+    <w:lsdException w:name="Medium List 1" w:semiHidden="0" w:uiPriority="65" w:unhideWhenUsed="0"/>
+    <w:lsdException w:name="Medium List 2" w:semiHidden="0" w:uiPriority="66" w:unhideWhenUsed="0"/>
+    <w:lsdException w:name="Medium Grid 1" w:semiHidden="0" w:uiPriority="67" w:unhideWhenUsed="0"/>
+    <w:lsdException w:name="Medium Grid 2" w:semiHidden="0" w:uiPriority="68" w:unhideWhenUsed="0"/>
+    <w:lsdException w:name="Medium Grid 3" w:semiHidden="0" w:uiPriority="69" w:unhideWhenUsed="0"/>
+    <w:lsdException w:name="Dark List" w:semiHidden="0" w:uiPriority="70" w:unhideWhenUsed="0"/>
+    <w:lsdException w:name="Colorful Shading" w:semiHidden="0" w:uiPriority="71" w:unhideWhenUsed="0"/>
+    <w:lsdException w:name="Colorful List" w:semiHidden="0" w:uiPriority="72" w:unhideWhenUsed="0"/>
+    <w:lsdException w:name="Colorful Grid" w:semiHidden="0" w:uiPriority="73" w:unhideWhenUsed="0"/>
+    <w:lsdException w:name="Light Shading Accent 1" w:semiHidden="0" w:uiPriority="60" w:unhideWhenUsed="0"/>
+    <w:lsdException w:name="Light List Accent 1" w:semiHidden="0" w:uiPriority="61" w:unhideWhenUsed="0"/>
+    <w:lsdException w:name="Light Grid Accent 1" w:semiHidden="0" w:uiPriority="62" w:unhideWhenUsed="0"/>
+    <w:lsdException w:name="Medium Shading 1 Accent 1" w:semiHidden="0" w:uiPriority="63" w:unhideWhenUsed="0"/>
+    <w:lsdException w:name="Medium Shading 2 Accent 1" w:semiHidden="0" w:uiPriority="64" w:unhideWhenUsed="0"/>
+    <w:lsdException w:name="Medium List 1 Accent 1" w:semiHidden="0" w:uiPriority="65" w:unhideWhenUsed="0"/>
+    <w:lsdException w:name="Revision" w:unhideWhenUsed="0"/>
+    <w:lsdException w:name="List Paragraph" w:semiHidden="0" w:uiPriority="34" w:unhideWhenUsed="0" w:qFormat="1"/>
+    <w:lsdException w:name="Quote" w:semiHidden="0" w:uiPriority="29" w:unhideWhenUsed="0" w:qFormat="1"/>
+    <w:lsdException w:name="Intense Quote" w:semiHidden="0" w:uiPriority="30" w:unhideWhenUsed="0" w:qFormat="1"/>
+    <w:lsdException w:name="Medium List 2 Accent 1" w:semiHidden="0" w:uiPriority="66" w:unhideWhenUsed="0"/>
+    <w:lsdException w:name="Medium Grid 1 Accent 1" w:semiHidden="0" w:uiPriority="67" w:unhideWhenUsed="0"/>
+    <w:lsdException w:name="Medium Grid 2 Accent 1" w:semiHidden="0" w:uiPriority="68" w:unhideWhenUsed="0"/>
+    <w:lsdException w:name="Medium Grid 3 Accent 1" w:semiHidden="0" w:uiPriority="69" w:unhideWhenUsed="0"/>
+    <w:lsdException w:name="Dark List Accent 1" w:semiHidden="0" w:uiPriority="70" w:unhideWhenUsed="0"/>
+    <w:lsdException w:name="Colorful Shading Accent 1" w:semiHidden="0" w:uiPriority="71" w:unhideWhenUsed="0"/>
+    <w:lsdException w:name="Colorful List Accent 1" w:semiHidden="0" w:uiPriority="72" w:unhideWhenUsed="0"/>
+    <w:lsdException w:name="Colorful Grid Accent 1" w:semiHidden="0" w:uiPriority="73" w:unhideWhenUsed="0"/>
+    <w:lsdException w:name="Light Shading Accent 2" w:semiHidden="0" w:uiPriority="60" w:unhideWhenUsed="0"/>
+    <w:lsdException w:name="Light List Accent 2" w:semiHidden="0" w:uiPriority="61" w:unhideWhenUsed="0"/>
+    <w:lsdException w:name="Light Grid Accent 2" w:semiHidden="0" w:uiPriority="62" w:unhideWhenUsed="0"/>
+    <w:lsdException w:name="Medium Shading 1 Accent 2" w:semiHidden="0" w:uiPriority="63" w:unhideWhenUsed="0"/>
+    <w:lsdException w:name="Medium Shading 2 Accent 2" w:semiHidden="0" w:uiPriority="64" w:unhideWhenUsed="0"/>
+    <w:lsdException w:name="Medium List 1 Accent 2" w:semiHidden="0" w:uiPriority="65" w:unhideWhenUsed="0"/>
+    <w:lsdException w:name="Medium List 2 Accent 2" w:semiHidden="0" w:uiPriority="66" w:unhideWhenUsed="0"/>
+    <w:lsdException w:name="Medium Grid 1 Accent 2" w:semiHidden="0" w:uiPriority="67" w:unhideWhenUsed="0"/>
+    <w:lsdException w:name="Medium Grid 2 Accent 2" w:semiHidden="0" w:uiPriority="68" w:unhideWhenUsed="0"/>
+    <w:lsdException w:name="Medium Grid 3 Accent 2" w:semiHidden="0" w:uiPriority="69" w:unhideWhenUsed="0"/>
+    <w:lsdException w:name="Dark List Accent 2" w:semiHidden="0" w:uiPriority="70" w:unhideWhenUsed="0"/>
+    <w:lsdException w:name="Colorful Shading Accent 2" w:semiHidden="0" w:uiPriority="71" w:unhideWhenUsed="0"/>
+    <w:lsdException w:name="Colorful List Accent 2" w:semiHidden="0" w:uiPriority="72" w:unhideWhenUsed="0"/>
+    <w:lsdException w:name="Colorful Grid Accent 2" w:semiHidden="0" w:uiPriority="73" w:unhideWhenUsed="0"/>
+    <w:lsdException w:name="Light Shading Accent 3" w:semiHidden="0" w:uiPriority="60" w:unhideWhenUsed="0"/>
+    <w:lsdException w:name="Light List Accent 3" w:semiHidden="0" w:uiPriority="61" w:unhideWhenUsed="0"/>
+    <w:lsdException w:name="Light Grid Accent 3" w:semiHidden="0" w:uiPriority="62" w:unhideWhenUsed="0"/>
+    <w:lsdException w:name="Medium Shading 1 Accent 3" w:semiHidden="0" w:uiPriority="63" w:unhideWhenUsed="0"/>
+    <w:lsdException w:name="Medium Shading 2 Accent 3" w:semiHidden="0" w:uiPriority="64" w:unhideWhenUsed="0"/>
+    <w:lsdException w:name="Medium List 1 Accent 3" w:semiHidden="0" w:uiPriority="65" w:unhideWhenUsed="0"/>
+    <w:lsdException w:name="Medium List 2 Accent 3" w:semiHidden="0" w:uiPriority="66" w:unhideWhenUsed="0"/>
+    <w:lsdException w:name="Medium Grid 1 Accent 3" w:semiHidden="0" w:uiPriority="67" w:unhideWhenUsed="0"/>
+    <w:lsdException w:name="Medium Grid 2 Accent 3" w:semiHidden="0" w:uiPriority="68" w:unhideWhenUsed="0"/>
+    <w:lsdException w:name="Medium Grid 3 Accent 3" w:semiHidden="0" w:uiPriority="69" w:unhideWhenUsed="0"/>
+    <w:lsdException w:name="Dark List Accent 3" w:semiHidden="0" w:uiPriority="70" w:unhideWhenUsed="0"/>
+    <w:lsdException w:name="Colorful Shading Accent 3" w:semiHidden="0" w:uiPriority="71" w:unhideWhenUsed="0"/>
+    <w:lsdException w:name="Colorful List Accent 3" w:semiHidden="0" w:uiPriority="72" w:unhideWhenUsed="0"/>
+    <w:lsdException w:name="Colorful Grid Accent 3" w:semiHidden="0" w:uiPriority="73" w:unhideWhenUsed="0"/>
+    <w:lsdException w:name="Light Shading Accent 4" w:semiHidden="0" w:uiPriority="60" w:unhideWhenUsed="0"/>
+    <w:lsdException w:name="Light List Accent 4" w:semiHidden="0" w:uiPriority="61" w:unhideWhenUsed="0"/>
+    <w:lsdException w:name="Light Grid Accent 4" w:semiHidden="0" w:uiPriority="62" w:unhideWhenUsed="0"/>
+    <w:lsdException w:name="Medium Shading 1 Accent 4" w:semiHidden="0" w:uiPriority="63" w:unhideWhenUsed="0"/>
+    <w:lsdException w:name="Medium Shading 2 Accent 4" w:semiHidden="0" w:uiPriority="64" w:unhideWhenUsed="0"/>
+    <w:lsdException w:name="Medium List 1 Accent 4" w:semiHidden="0" w:uiPriority="65" w:unhideWhenUsed="0"/>
+    <w:lsdException w:name="Medium List 2 Accent 4" w:semiHidden="0" w:uiPriority="66" w:unhideWhenUsed="0"/>
+    <w:lsdException w:name="Medium Grid 1 Accent 4" w:semiHidden="0" w:uiPriority="67" w:unhideWhenUsed="0"/>
+    <w:lsdException w:name="Medium Grid 2 Accent 4" w:semiHidden="0" w:uiPriority="68" w:unhideWhenUsed="0"/>
+    <w:lsdException w:name="Medium Grid 3 Accent 4" w:semiHidden="0" w:uiPriority="69" w:unhideWhenUsed="0"/>
+    <w:lsdException w:name="Dark List Accent 4" w:semiHidden="0" w:uiPriority="70" w:unhideWhenUsed="0"/>
+    <w:lsdException w:name="Colorful Shading Accent 4" w:semiHidden="0" w:uiPriority="71" w:unhideWhenUsed="0"/>
+    <w:lsdException w:name="Colorful List Accent 4" w:semiHidden="0" w:uiPriority="72" w:unhideWhenUsed="0"/>
+    <w:lsdException w:name="Colorful Grid Accent 4" w:semiHidden="0" w:uiPriority="73" w:unhideWhenUsed="0"/>
+    <w:lsdException w:name="Light Shading Accent 5" w:semiHidden="0" w:uiPriority="60" w:unhideWhenUsed="0"/>
+    <w:lsdException w:name="Light List Accent 5" w:semiHidden="0" w:uiPriority="61" w:unhideWhenUsed="0"/>
+    <w:lsdException w:name="Light Grid Accent 5" w:semiHidden="0" w:uiPriority="62" w:unhideWhenUsed="0"/>
+    <w:lsdException w:name="Medium Shading 1 Accent 5" w:semiHidden="0" w:uiPriority="63" w:unhideWhenUsed="0"/>
+    <w:lsdException w:name="Medium Shading 2 Accent 5" w:semiHidden="0" w:uiPriority="64" w:unhideWhenUsed="0"/>
+    <w:lsdException w:name="Medium List 1 Accent 5" w:semiHidden="0" w:uiPriority="65" w:unhideWhenUsed="0"/>
+    <w:lsdException w:name="Medium List 2 Accent 5" w:semiHidden="0" w:uiPriority="66" w:unhideWhenUsed="0"/>
+    <w:lsdException w:name="Medium Grid 1 Accent 5" w:semiHidden="0" w:uiPriority="67" w:unhideWhenUsed="0"/>
+    <w:lsdException w:name="Medium Grid 2 Accent 5" w:semiHidden="0" w:uiPriority="68" w:unhideWhenUsed="0"/>
+    <w:lsdException w:name="Medium Grid 3 Accent 5" w:semiHidden="0" w:uiPriority="69" w:unhideWhenUsed="0"/>
+    <w:lsdException w:name="Dark List Accent 5" w:semiHidden="0" w:uiPriority="70" w:unhideWhenUsed="0"/>
+    <w:lsdException w:name="Colorful Shading Accent 5" w:semiHidden="0" w:uiPriority="71" w:unhideWhenUsed="0"/>
+    <w:lsdException w:name="Colorful List Accent 5" w:semiHidden="0" w:uiPriority="72" w:unhideWhenUsed="0"/>
+    <w:lsdException w:name="Colorful Grid Accent 5" w:semiHidden="0" w:uiPriority="73" w:unhideWhenUsed="0"/>
+    <w:lsdException w:name="Light Shading Accent 6" w:semiHidden="0" w:uiPriority="60" w:unhideWhenUsed="0"/>
+    <w:lsdException w:name="Light List Accent 6" w:semiHidden="0" w:uiPriority="61" w:unhideWhenUsed="0"/>
+    <w:lsdException w:name="Light Grid Accent 6" w:semiHidden="0" w:uiPriority="62" w:unhideWhenUsed="0"/>
+    <w:lsdException w:name="Medium Shading 1 Accent 6" w:semiHidden="0" w:uiPriority="63" w:unhideWhenUsed="0"/>
+    <w:lsdException w:name="Medium Shading 2 Accent 6" w:semiHidden="0" w:uiPriority="64" w:unhideWhenUsed="0"/>
+    <w:lsdException w:name="Medium List 1 Accent 6" w:semiHidden="0" w:uiPriority="65" w:unhideWhenUsed="0"/>
+    <w:lsdException w:name="Medium List 2 Accent 6" w:semiHidden="0" w:uiPriority="66" w:unhideWhenUsed="0"/>
+    <w:lsdException w:name="Medium Grid 1 Accent 6" w:semiHidden="0" w:uiPriority="67" w:unhideWhenUsed="0"/>
+    <w:lsdException w:name="Medium Grid 2 Accent 6" w:semiHidden="0" w:uiPriority="68" w:unhideWhenUsed="0"/>
+    <w:lsdException w:name="Medium Grid 3 Accent 6" w:semiHidden="0" w:uiPriority="69" w:unhideWhenUsed="0"/>
+    <w:lsdException w:name="Dark List Accent 6" w:semiHidden="0" w:uiPriority="70" w:unhideWhenUsed="0"/>
+    <w:lsdException w:name="Colorful Shading Accent 6" w:semiHidden="0" w:uiPriority="71" w:unhideWhenUsed="0"/>
+    <w:lsdException w:name="Colorful List Accent 6" w:semiHidden="0" w:uiPriority="72" w:unhideWhenUsed="0"/>
+    <w:lsdException w:name="Colorful Grid Accent 6" w:semiHidden="0" w:uiPriority="73" w:unhideWhenUsed="0"/>
+    <w:lsdException w:name="Subtle Emphasis" w:semiHidden="0" w:uiPriority="19" w:unhideWhenUsed="0" w:qFormat="1"/>
+    <w:lsdException w:name="Intense Emphasis" w:semiHidden="0" w:uiPriority="21" w:unhideWhenUsed="0" w:qFormat="1"/>
+    <w:lsdException w:name="Subtle Reference" w:semiHidden="0" w:uiPriority="31" w:unhideWhenUsed="0" w:qFormat="1"/>
+    <w:lsdException w:name="Intense Reference" w:semiHidden="0" w:uiPriority="32" w:unhideWhenUsed="0" w:qFormat="1"/>
+    <w:lsdException w:name="Book Title" w:semiHidden="0" w:uiPriority="33" w:unhideWhenUsed="0" w:qFormat="1"/>
+    <w:lsdException w:name="Bibliography" w:uiPriority="37"/>
+    <w:lsdException w:name="TOC Heading" w:uiPriority="39" w:qFormat="1"/>
+  </w:latentStyles>
+  <w:style w:type="paragraph" w:default="1" w:styleId="Normal">
+    <w:name w:val="Normal"/>
+    <w:qFormat/>
+  </w:style>
+  <w:style w:type="character" w:default="1" w:styleId="Policepardfaut">
+    <w:name w:val="Default Paragraph Font"/>
+    <w:uiPriority w:val="1"/>
+    <w:semiHidden/>
+    <w:unhideWhenUsed/>
+  </w:style>
+  <w:style w:type="table" w:default="1" w:styleId="TableauNormal">
+    <w:name w:val="Normal Table"/>
+    <w:uiPriority w:val="99"/>
+    <w:semiHidden/>
+    <w:unhideWhenUsed/>
+    <w:tblPr>
+      <w:tblInd w:w="0" w:type="dxa"/>
+      <w:tblCellMar>
+        <w:top w:w="0" w:type="dxa"/>
+        <w:left w:w="108" w:type="dxa"/>
+        <w:bottom w:w="0" w:type="dxa"/>
+        <w:right w:w="108" w:type="dxa"/>
+      </w:tblCellMar>
+    </w:tblPr>
+  </w:style>
+  <w:style w:type="numbering" w:default="1" w:styleId="Aucuneliste">
+    <w:name w:val="No List"/>
+    <w:uiPriority w:val="99"/>
+    <w:semiHidden/>
+    <w:unhideWhenUsed/>
+  </w:style>
+  <w:style w:type="paragraph" w:customStyle="1" w:styleId="6E46E26A8C5E498B8E571B5FDB38639A">
+    <w:name w:val="6E46E26A8C5E498B8E571B5FDB38639A"/>
+    <w:rsid w:val="00837B5F"/>
+  </w:style>
+  <w:style w:type="paragraph" w:customStyle="1" w:styleId="97DFA03A4FE2413A9603494527E68BE6">
+    <w:name w:val="97DFA03A4FE2413A9603494527E68BE6"/>
+    <w:rsid w:val="00837B5F"/>
+  </w:style>
+</w:styles>
+</file>
+
+<file path=word/glossary/webSettings.xml><?xml version="1.0" encoding="utf-8"?>
+<w:webSettings xmlns:mc="http://schemas.openxmlformats.org/markup-compatibility/2006" xmlns:r="http://schemas.openxmlformats.org/officeDocument/2006/relationships" xmlns:w="http://schemas.openxmlformats.org/wordprocessingml/2006/main" xmlns:w14="http://schemas.microsoft.com/office/word/2010/wordml" mc:Ignorable="w14">
+  <w:optimizeForBrowser/>
+  <w:allowPNG/>
+</w:webSettings>
 </file>
 
 <file path=word/theme/theme1.xml><?xml version="1.0" encoding="utf-8"?>
@@ -10127,7 +10795,7 @@
 </file>
 
 <file path=customXml/itemProps1.xml><?xml version="1.0" encoding="utf-8"?>
-<ds:datastoreItem xmlns:ds="http://schemas.openxmlformats.org/officeDocument/2006/customXml" ds:itemID="{F8873646-40F5-4977-8376-E8D3174360C2}">
+<ds:datastoreItem xmlns:ds="http://schemas.openxmlformats.org/officeDocument/2006/customXml" ds:itemID="{1350F2D3-E6E7-416C-9241-641068FD67DA}">
   <ds:schemaRefs>
     <ds:schemaRef ds:uri="http://schemas.openxmlformats.org/officeDocument/2006/bibliography"/>
   </ds:schemaRefs>

</xml_diff>